<commit_message>
updated release notes for second release
</commit_message>
<xml_diff>
--- a/Release Notes/InteriorDesignApplication_ReleaseNotes.docx
+++ b/Release Notes/InteriorDesignApplication_ReleaseNotes.docx
@@ -1,6 +1,6 @@
 
 <file path=word/document.xml><?xml version="1.0" encoding="utf-8"?>
-<w:document xmlns:wpc="http://schemas.microsoft.com/office/word/2010/wordprocessingCanvas" xmlns:mc="http://schemas.openxmlformats.org/markup-compatibility/2006" xmlns:o="urn:schemas-microsoft-com:office:office" xmlns:r="http://schemas.openxmlformats.org/officeDocument/2006/relationships" xmlns:m="http://schemas.openxmlformats.org/officeDocument/2006/math" xmlns:v="urn:schemas-microsoft-com:vml" xmlns:wp14="http://schemas.microsoft.com/office/word/2010/wordprocessingDrawing" xmlns:wp="http://schemas.openxmlformats.org/drawingml/2006/wordprocessingDrawing" xmlns:w10="urn:schemas-microsoft-com:office:word" xmlns:w="http://schemas.openxmlformats.org/wordprocessingml/2006/main" xmlns:w14="http://schemas.microsoft.com/office/word/2010/wordml" xmlns:wpg="http://schemas.microsoft.com/office/word/2010/wordprocessingGroup" xmlns:wpi="http://schemas.microsoft.com/office/word/2010/wordprocessingInk" xmlns:wne="http://schemas.microsoft.com/office/word/2006/wordml" xmlns:wps="http://schemas.microsoft.com/office/word/2010/wordprocessingShape" mc:Ignorable="w14 wp14">
+<w:document xmlns:wpc="http://schemas.microsoft.com/office/word/2010/wordprocessingCanvas" xmlns:cx="http://schemas.microsoft.com/office/drawing/2014/chartex" xmlns:cx1="http://schemas.microsoft.com/office/drawing/2015/9/8/chartex" xmlns:cx2="http://schemas.microsoft.com/office/drawing/2015/10/21/chartex" xmlns:mc="http://schemas.openxmlformats.org/markup-compatibility/2006" xmlns:o="urn:schemas-microsoft-com:office:office" xmlns:r="http://schemas.openxmlformats.org/officeDocument/2006/relationships" xmlns:m="http://schemas.openxmlformats.org/officeDocument/2006/math" xmlns:v="urn:schemas-microsoft-com:vml" xmlns:wp14="http://schemas.microsoft.com/office/word/2010/wordprocessingDrawing" xmlns:wp="http://schemas.openxmlformats.org/drawingml/2006/wordprocessingDrawing" xmlns:w10="urn:schemas-microsoft-com:office:word" xmlns:w="http://schemas.openxmlformats.org/wordprocessingml/2006/main" xmlns:w14="http://schemas.microsoft.com/office/word/2010/wordml" xmlns:w15="http://schemas.microsoft.com/office/word/2012/wordml" xmlns:w16se="http://schemas.microsoft.com/office/word/2015/wordml/symex" xmlns:wpg="http://schemas.microsoft.com/office/word/2010/wordprocessingGroup" xmlns:wpi="http://schemas.microsoft.com/office/word/2010/wordprocessingInk" xmlns:wne="http://schemas.microsoft.com/office/word/2006/wordml" xmlns:wps="http://schemas.microsoft.com/office/word/2010/wordprocessingShape" mc:Ignorable="w14 w15 w16se wp14">
   <w:body>
     <w:sdt>
       <w:sdtPr>
@@ -633,7 +633,7 @@
         </w:rPr>
         <w:t xml:space="preserve">location: </w:t>
       </w:r>
-      <w:hyperlink r:id="rId10" w:history="1">
+      <w:hyperlink r:id="rId9" w:history="1">
         <w:r>
           <w:rPr>
             <w:rStyle w:val="Hyperlink"/>
@@ -1202,8 +1202,6 @@
         </w:rPr>
         <w:t>Interior Design application is added in the ‘All programs’ list</w:t>
       </w:r>
-      <w:bookmarkStart w:id="4" w:name="_GoBack"/>
-      <w:bookmarkEnd w:id="4"/>
     </w:p>
     <w:p>
       <w:pPr>
@@ -1347,7 +1345,7 @@
           <w:lang w:val="en-US"/>
         </w:rPr>
       </w:pPr>
-      <w:bookmarkStart w:id="5" w:name="_Toc453711557"/>
+      <w:bookmarkStart w:id="4" w:name="_Toc453711557"/>
       <w:r>
         <w:rPr>
           <w:lang w:val="en-US"/>
@@ -1360,23 +1358,23 @@
         </w:rPr>
         <w:t>s</w:t>
       </w:r>
+      <w:bookmarkEnd w:id="4"/>
+    </w:p>
+    <w:p>
+      <w:pPr>
+        <w:pStyle w:val="Heading3"/>
+        <w:rPr>
+          <w:lang w:val="en-US"/>
+        </w:rPr>
+      </w:pPr>
+      <w:bookmarkStart w:id="5" w:name="_Toc453711558"/>
+      <w:r>
+        <w:rPr>
+          <w:lang w:val="en-US"/>
+        </w:rPr>
+        <w:t>Release 1</w:t>
+      </w:r>
       <w:bookmarkEnd w:id="5"/>
-    </w:p>
-    <w:p>
-      <w:pPr>
-        <w:pStyle w:val="Heading3"/>
-        <w:rPr>
-          <w:lang w:val="en-US"/>
-        </w:rPr>
-      </w:pPr>
-      <w:bookmarkStart w:id="6" w:name="_Toc453711558"/>
-      <w:r>
-        <w:rPr>
-          <w:lang w:val="en-US"/>
-        </w:rPr>
-        <w:t>Release 1</w:t>
-      </w:r>
-      <w:bookmarkEnd w:id="6"/>
     </w:p>
     <w:p>
       <w:pPr>
@@ -1619,6 +1617,131 @@
           <w:lang w:val="en-US"/>
         </w:rPr>
       </w:pPr>
+      <w:r>
+        <w:rPr>
+          <w:lang w:val="en-US"/>
+        </w:rPr>
+        <w:t>Release 2</w:t>
+      </w:r>
+    </w:p>
+    <w:p>
+      <w:pPr>
+        <w:pStyle w:val="ListParagraph"/>
+        <w:numPr>
+          <w:ilvl w:val="0"/>
+          <w:numId w:val="6"/>
+        </w:numPr>
+        <w:rPr>
+          <w:lang w:val="en-US"/>
+        </w:rPr>
+      </w:pPr>
+      <w:r>
+        <w:rPr>
+          <w:lang w:val="en-US"/>
+        </w:rPr>
+        <w:t>Fix on the issue for Customer’s profile picture and image attachment</w:t>
+      </w:r>
+    </w:p>
+    <w:p>
+      <w:pPr>
+        <w:pStyle w:val="ListParagraph"/>
+        <w:numPr>
+          <w:ilvl w:val="0"/>
+          <w:numId w:val="6"/>
+        </w:numPr>
+        <w:rPr>
+          <w:lang w:val="en-US"/>
+        </w:rPr>
+      </w:pPr>
+      <w:r>
+        <w:rPr>
+          <w:lang w:val="en-US"/>
+        </w:rPr>
+        <w:lastRenderedPageBreak/>
+        <w:t>Add/Edit customer’s title Information</w:t>
+      </w:r>
+    </w:p>
+    <w:p>
+      <w:pPr>
+        <w:pStyle w:val="ListParagraph"/>
+        <w:numPr>
+          <w:ilvl w:val="0"/>
+          <w:numId w:val="6"/>
+        </w:numPr>
+        <w:rPr>
+          <w:lang w:val="en-US"/>
+        </w:rPr>
+      </w:pPr>
+      <w:r>
+        <w:rPr>
+          <w:lang w:val="en-US"/>
+        </w:rPr>
+        <w:t>Add/Edit customer’s fit out information</w:t>
+      </w:r>
+    </w:p>
+    <w:p>
+      <w:pPr>
+        <w:pStyle w:val="ListParagraph"/>
+        <w:numPr>
+          <w:ilvl w:val="0"/>
+          <w:numId w:val="6"/>
+        </w:numPr>
+        <w:rPr>
+          <w:lang w:val="en-US"/>
+        </w:rPr>
+      </w:pPr>
+      <w:r>
+        <w:rPr>
+          <w:lang w:val="en-US"/>
+        </w:rPr>
+        <w:t>Add, Edit and Remove customer’s appliances information</w:t>
+      </w:r>
+    </w:p>
+    <w:p>
+      <w:pPr>
+        <w:pStyle w:val="ListParagraph"/>
+        <w:numPr>
+          <w:ilvl w:val="0"/>
+          <w:numId w:val="6"/>
+        </w:numPr>
+        <w:rPr>
+          <w:lang w:val="en-US"/>
+        </w:rPr>
+      </w:pPr>
+      <w:r>
+        <w:rPr>
+          <w:lang w:val="en-US"/>
+        </w:rPr>
+        <w:t>Add/Edit Total Cost of Unit in Payment Scheme tab</w:t>
+      </w:r>
+    </w:p>
+    <w:p>
+      <w:pPr>
+        <w:pStyle w:val="ListParagraph"/>
+        <w:numPr>
+          <w:ilvl w:val="0"/>
+          <w:numId w:val="6"/>
+        </w:numPr>
+        <w:rPr>
+          <w:lang w:val="en-US"/>
+        </w:rPr>
+      </w:pPr>
+      <w:r>
+        <w:rPr>
+          <w:lang w:val="en-US"/>
+        </w:rPr>
+        <w:t>Add, Edit and Remove customer’s payment details</w:t>
+      </w:r>
+      <w:bookmarkStart w:id="6" w:name="_GoBack"/>
+      <w:bookmarkEnd w:id="6"/>
+    </w:p>
+    <w:p>
+      <w:pPr>
+        <w:pStyle w:val="Heading3"/>
+        <w:rPr>
+          <w:lang w:val="en-US"/>
+        </w:rPr>
+      </w:pPr>
     </w:p>
     <w:p>
       <w:pPr>
@@ -1628,8 +1751,8 @@
       </w:pPr>
     </w:p>
     <w:sectPr>
-      <w:headerReference w:type="default" r:id="rId11"/>
-      <w:footerReference w:type="default" r:id="rId12"/>
+      <w:headerReference w:type="default" r:id="rId10"/>
+      <w:footerReference w:type="default" r:id="rId11"/>
       <w:pgSz w:w="12240" w:h="15840"/>
       <w:pgMar w:top="1440" w:right="1440" w:bottom="1440" w:left="1440" w:header="720" w:footer="720" w:gutter="0"/>
       <w:cols w:space="720"/>
@@ -1640,7 +1763,7 @@
 </file>
 
 <file path=word/endnotes.xml><?xml version="1.0" encoding="utf-8"?>
-<w:endnotes xmlns:wpc="http://schemas.microsoft.com/office/word/2010/wordprocessingCanvas" xmlns:mc="http://schemas.openxmlformats.org/markup-compatibility/2006" xmlns:o="urn:schemas-microsoft-com:office:office" xmlns:r="http://schemas.openxmlformats.org/officeDocument/2006/relationships" xmlns:m="http://schemas.openxmlformats.org/officeDocument/2006/math" xmlns:v="urn:schemas-microsoft-com:vml" xmlns:wp14="http://schemas.microsoft.com/office/word/2010/wordprocessingDrawing" xmlns:wp="http://schemas.openxmlformats.org/drawingml/2006/wordprocessingDrawing" xmlns:w10="urn:schemas-microsoft-com:office:word" xmlns:w="http://schemas.openxmlformats.org/wordprocessingml/2006/main" xmlns:w14="http://schemas.microsoft.com/office/word/2010/wordml" xmlns:wpg="http://schemas.microsoft.com/office/word/2010/wordprocessingGroup" xmlns:wpi="http://schemas.microsoft.com/office/word/2010/wordprocessingInk" xmlns:wne="http://schemas.microsoft.com/office/word/2006/wordml" xmlns:wps="http://schemas.microsoft.com/office/word/2010/wordprocessingShape" mc:Ignorable="w14 wp14">
+<w:endnotes xmlns:wpc="http://schemas.microsoft.com/office/word/2010/wordprocessingCanvas" xmlns:cx="http://schemas.microsoft.com/office/drawing/2014/chartex" xmlns:cx1="http://schemas.microsoft.com/office/drawing/2015/9/8/chartex" xmlns:cx2="http://schemas.microsoft.com/office/drawing/2015/10/21/chartex" xmlns:mc="http://schemas.openxmlformats.org/markup-compatibility/2006" xmlns:o="urn:schemas-microsoft-com:office:office" xmlns:r="http://schemas.openxmlformats.org/officeDocument/2006/relationships" xmlns:m="http://schemas.openxmlformats.org/officeDocument/2006/math" xmlns:v="urn:schemas-microsoft-com:vml" xmlns:wp14="http://schemas.microsoft.com/office/word/2010/wordprocessingDrawing" xmlns:wp="http://schemas.openxmlformats.org/drawingml/2006/wordprocessingDrawing" xmlns:w10="urn:schemas-microsoft-com:office:word" xmlns:w="http://schemas.openxmlformats.org/wordprocessingml/2006/main" xmlns:w14="http://schemas.microsoft.com/office/word/2010/wordml" xmlns:w15="http://schemas.microsoft.com/office/word/2012/wordml" xmlns:w16se="http://schemas.microsoft.com/office/word/2015/wordml/symex" xmlns:wpg="http://schemas.microsoft.com/office/word/2010/wordprocessingGroup" xmlns:wpi="http://schemas.microsoft.com/office/word/2010/wordprocessingInk" xmlns:wne="http://schemas.microsoft.com/office/word/2006/wordml" xmlns:wps="http://schemas.microsoft.com/office/word/2010/wordprocessingShape" mc:Ignorable="w14 w15 w16se wp14">
   <w:endnote w:type="separator" w:id="-1">
     <w:p>
       <w:pPr>
@@ -1665,7 +1788,7 @@
 </file>
 
 <file path=word/footer1.xml><?xml version="1.0" encoding="utf-8"?>
-<w:ftr xmlns:wpc="http://schemas.microsoft.com/office/word/2010/wordprocessingCanvas" xmlns:mc="http://schemas.openxmlformats.org/markup-compatibility/2006" xmlns:o="urn:schemas-microsoft-com:office:office" xmlns:r="http://schemas.openxmlformats.org/officeDocument/2006/relationships" xmlns:m="http://schemas.openxmlformats.org/officeDocument/2006/math" xmlns:v="urn:schemas-microsoft-com:vml" xmlns:wp14="http://schemas.microsoft.com/office/word/2010/wordprocessingDrawing" xmlns:wp="http://schemas.openxmlformats.org/drawingml/2006/wordprocessingDrawing" xmlns:w10="urn:schemas-microsoft-com:office:word" xmlns:w="http://schemas.openxmlformats.org/wordprocessingml/2006/main" xmlns:w14="http://schemas.microsoft.com/office/word/2010/wordml" xmlns:wpg="http://schemas.microsoft.com/office/word/2010/wordprocessingGroup" xmlns:wpi="http://schemas.microsoft.com/office/word/2010/wordprocessingInk" xmlns:wne="http://schemas.microsoft.com/office/word/2006/wordml" xmlns:wps="http://schemas.microsoft.com/office/word/2010/wordprocessingShape" mc:Ignorable="w14 wp14">
+<w:ftr xmlns:wpc="http://schemas.microsoft.com/office/word/2010/wordprocessingCanvas" xmlns:cx="http://schemas.microsoft.com/office/drawing/2014/chartex" xmlns:cx1="http://schemas.microsoft.com/office/drawing/2015/9/8/chartex" xmlns:cx2="http://schemas.microsoft.com/office/drawing/2015/10/21/chartex" xmlns:mc="http://schemas.openxmlformats.org/markup-compatibility/2006" xmlns:o="urn:schemas-microsoft-com:office:office" xmlns:r="http://schemas.openxmlformats.org/officeDocument/2006/relationships" xmlns:m="http://schemas.openxmlformats.org/officeDocument/2006/math" xmlns:v="urn:schemas-microsoft-com:vml" xmlns:wp14="http://schemas.microsoft.com/office/word/2010/wordprocessingDrawing" xmlns:wp="http://schemas.openxmlformats.org/drawingml/2006/wordprocessingDrawing" xmlns:w10="urn:schemas-microsoft-com:office:word" xmlns:w="http://schemas.openxmlformats.org/wordprocessingml/2006/main" xmlns:w14="http://schemas.microsoft.com/office/word/2010/wordml" xmlns:w15="http://schemas.microsoft.com/office/word/2012/wordml" xmlns:w16se="http://schemas.microsoft.com/office/word/2015/wordml/symex" xmlns:wpg="http://schemas.microsoft.com/office/word/2010/wordprocessingGroup" xmlns:wpi="http://schemas.microsoft.com/office/word/2010/wordprocessingInk" xmlns:wne="http://schemas.microsoft.com/office/word/2006/wordml" xmlns:wps="http://schemas.microsoft.com/office/word/2010/wordprocessingShape" mc:Ignorable="w14 w15 w16se wp14">
   <w:tbl>
     <w:tblPr>
       <w:tblW w:w="5000" w:type="pct"/>
@@ -1762,7 +1885,7 @@
 </file>
 
 <file path=word/footnotes.xml><?xml version="1.0" encoding="utf-8"?>
-<w:footnotes xmlns:wpc="http://schemas.microsoft.com/office/word/2010/wordprocessingCanvas" xmlns:mc="http://schemas.openxmlformats.org/markup-compatibility/2006" xmlns:o="urn:schemas-microsoft-com:office:office" xmlns:r="http://schemas.openxmlformats.org/officeDocument/2006/relationships" xmlns:m="http://schemas.openxmlformats.org/officeDocument/2006/math" xmlns:v="urn:schemas-microsoft-com:vml" xmlns:wp14="http://schemas.microsoft.com/office/word/2010/wordprocessingDrawing" xmlns:wp="http://schemas.openxmlformats.org/drawingml/2006/wordprocessingDrawing" xmlns:w10="urn:schemas-microsoft-com:office:word" xmlns:w="http://schemas.openxmlformats.org/wordprocessingml/2006/main" xmlns:w14="http://schemas.microsoft.com/office/word/2010/wordml" xmlns:wpg="http://schemas.microsoft.com/office/word/2010/wordprocessingGroup" xmlns:wpi="http://schemas.microsoft.com/office/word/2010/wordprocessingInk" xmlns:wne="http://schemas.microsoft.com/office/word/2006/wordml" xmlns:wps="http://schemas.microsoft.com/office/word/2010/wordprocessingShape" mc:Ignorable="w14 wp14">
+<w:footnotes xmlns:wpc="http://schemas.microsoft.com/office/word/2010/wordprocessingCanvas" xmlns:cx="http://schemas.microsoft.com/office/drawing/2014/chartex" xmlns:cx1="http://schemas.microsoft.com/office/drawing/2015/9/8/chartex" xmlns:cx2="http://schemas.microsoft.com/office/drawing/2015/10/21/chartex" xmlns:mc="http://schemas.openxmlformats.org/markup-compatibility/2006" xmlns:o="urn:schemas-microsoft-com:office:office" xmlns:r="http://schemas.openxmlformats.org/officeDocument/2006/relationships" xmlns:m="http://schemas.openxmlformats.org/officeDocument/2006/math" xmlns:v="urn:schemas-microsoft-com:vml" xmlns:wp14="http://schemas.microsoft.com/office/word/2010/wordprocessingDrawing" xmlns:wp="http://schemas.openxmlformats.org/drawingml/2006/wordprocessingDrawing" xmlns:w10="urn:schemas-microsoft-com:office:word" xmlns:w="http://schemas.openxmlformats.org/wordprocessingml/2006/main" xmlns:w14="http://schemas.microsoft.com/office/word/2010/wordml" xmlns:w15="http://schemas.microsoft.com/office/word/2012/wordml" xmlns:w16se="http://schemas.microsoft.com/office/word/2015/wordml/symex" xmlns:wpg="http://schemas.microsoft.com/office/word/2010/wordprocessingGroup" xmlns:wpi="http://schemas.microsoft.com/office/word/2010/wordprocessingInk" xmlns:wne="http://schemas.microsoft.com/office/word/2006/wordml" xmlns:wps="http://schemas.microsoft.com/office/word/2010/wordprocessingShape" mc:Ignorable="w14 w15 w16se wp14">
   <w:footnote w:type="separator" w:id="-1">
     <w:p>
       <w:pPr>
@@ -1787,7 +1910,7 @@
 </file>
 
 <file path=word/header1.xml><?xml version="1.0" encoding="utf-8"?>
-<w:hdr xmlns:wpc="http://schemas.microsoft.com/office/word/2010/wordprocessingCanvas" xmlns:mc="http://schemas.openxmlformats.org/markup-compatibility/2006" xmlns:o="urn:schemas-microsoft-com:office:office" xmlns:r="http://schemas.openxmlformats.org/officeDocument/2006/relationships" xmlns:m="http://schemas.openxmlformats.org/officeDocument/2006/math" xmlns:v="urn:schemas-microsoft-com:vml" xmlns:wp14="http://schemas.microsoft.com/office/word/2010/wordprocessingDrawing" xmlns:wp="http://schemas.openxmlformats.org/drawingml/2006/wordprocessingDrawing" xmlns:w10="urn:schemas-microsoft-com:office:word" xmlns:w="http://schemas.openxmlformats.org/wordprocessingml/2006/main" xmlns:w14="http://schemas.microsoft.com/office/word/2010/wordml" xmlns:wpg="http://schemas.microsoft.com/office/word/2010/wordprocessingGroup" xmlns:wpi="http://schemas.microsoft.com/office/word/2010/wordprocessingInk" xmlns:wne="http://schemas.microsoft.com/office/word/2006/wordml" xmlns:wps="http://schemas.microsoft.com/office/word/2010/wordprocessingShape" mc:Ignorable="w14 wp14">
+<w:hdr xmlns:wpc="http://schemas.microsoft.com/office/word/2010/wordprocessingCanvas" xmlns:cx="http://schemas.microsoft.com/office/drawing/2014/chartex" xmlns:cx1="http://schemas.microsoft.com/office/drawing/2015/9/8/chartex" xmlns:cx2="http://schemas.microsoft.com/office/drawing/2015/10/21/chartex" xmlns:mc="http://schemas.openxmlformats.org/markup-compatibility/2006" xmlns:o="urn:schemas-microsoft-com:office:office" xmlns:r="http://schemas.openxmlformats.org/officeDocument/2006/relationships" xmlns:m="http://schemas.openxmlformats.org/officeDocument/2006/math" xmlns:v="urn:schemas-microsoft-com:vml" xmlns:wp14="http://schemas.microsoft.com/office/word/2010/wordprocessingDrawing" xmlns:wp="http://schemas.openxmlformats.org/drawingml/2006/wordprocessingDrawing" xmlns:w10="urn:schemas-microsoft-com:office:word" xmlns:w="http://schemas.openxmlformats.org/wordprocessingml/2006/main" xmlns:w14="http://schemas.microsoft.com/office/word/2010/wordml" xmlns:w15="http://schemas.microsoft.com/office/word/2012/wordml" xmlns:w16se="http://schemas.microsoft.com/office/word/2015/wordml/symex" xmlns:wpg="http://schemas.microsoft.com/office/word/2010/wordprocessingGroup" xmlns:wpi="http://schemas.microsoft.com/office/word/2010/wordprocessingInk" xmlns:wne="http://schemas.microsoft.com/office/word/2006/wordml" xmlns:wps="http://schemas.microsoft.com/office/word/2010/wordprocessingShape" mc:Ignorable="w14 w15 w16se wp14">
   <w:tbl>
     <w:tblPr>
       <w:tblW w:w="5000" w:type="pct"/>
@@ -1887,7 +2010,7 @@
               <w:alias w:val="Date"/>
               <w:id w:val="77625188"/>
               <w:dataBinding w:prefixMappings="xmlns:ns0='http://schemas.microsoft.com/office/2006/coverPageProps'" w:xpath="/ns0:CoverPageProperties[1]/ns0:PublishDate[1]" w:storeItemID="{55AF091B-3C7A-41E3-B477-F2FDAA23CFDA}"/>
-              <w:date w:fullDate="2016-06-14T00:00:00Z">
+              <w:date w:fullDate="2016-07-12T00:00:00Z">
                 <w:dateFormat w:val="MMMM d, yyyy"/>
                 <w:lid w:val="en-US"/>
                 <w:storeMappedDataAs w:val="dateTime"/>
@@ -1901,7 +2024,7 @@
                   <w:color w:val="FFFFFF" w:themeColor="background1"/>
                   <w:lang w:val="en-US"/>
                 </w:rPr>
-                <w:t>June 14, 2016</w:t>
+                <w:t>July 12, 2016</w:t>
               </w:r>
             </w:sdtContent>
           </w:sdt>
@@ -1956,8 +2079,8 @@
 </file>
 
 <file path=word/numbering.xml><?xml version="1.0" encoding="utf-8"?>
-<w:numbering xmlns:wpc="http://schemas.microsoft.com/office/word/2010/wordprocessingCanvas" xmlns:mc="http://schemas.openxmlformats.org/markup-compatibility/2006" xmlns:o="urn:schemas-microsoft-com:office:office" xmlns:r="http://schemas.openxmlformats.org/officeDocument/2006/relationships" xmlns:m="http://schemas.openxmlformats.org/officeDocument/2006/math" xmlns:v="urn:schemas-microsoft-com:vml" xmlns:wp14="http://schemas.microsoft.com/office/word/2010/wordprocessingDrawing" xmlns:wp="http://schemas.openxmlformats.org/drawingml/2006/wordprocessingDrawing" xmlns:w10="urn:schemas-microsoft-com:office:word" xmlns:w="http://schemas.openxmlformats.org/wordprocessingml/2006/main" xmlns:w14="http://schemas.microsoft.com/office/word/2010/wordml" xmlns:wpg="http://schemas.microsoft.com/office/word/2010/wordprocessingGroup" xmlns:wpi="http://schemas.microsoft.com/office/word/2010/wordprocessingInk" xmlns:wne="http://schemas.microsoft.com/office/word/2006/wordml" xmlns:wps="http://schemas.microsoft.com/office/word/2010/wordprocessingShape" mc:Ignorable="w14 wp14">
-  <w:abstractNum w:abstractNumId="0">
+<w:numbering xmlns:wpc="http://schemas.microsoft.com/office/word/2010/wordprocessingCanvas" xmlns:cx="http://schemas.microsoft.com/office/drawing/2014/chartex" xmlns:cx1="http://schemas.microsoft.com/office/drawing/2015/9/8/chartex" xmlns:cx2="http://schemas.microsoft.com/office/drawing/2015/10/21/chartex" xmlns:mc="http://schemas.openxmlformats.org/markup-compatibility/2006" xmlns:o="urn:schemas-microsoft-com:office:office" xmlns:r="http://schemas.openxmlformats.org/officeDocument/2006/relationships" xmlns:m="http://schemas.openxmlformats.org/officeDocument/2006/math" xmlns:v="urn:schemas-microsoft-com:vml" xmlns:wp14="http://schemas.microsoft.com/office/word/2010/wordprocessingDrawing" xmlns:wp="http://schemas.openxmlformats.org/drawingml/2006/wordprocessingDrawing" xmlns:w10="urn:schemas-microsoft-com:office:word" xmlns:w="http://schemas.openxmlformats.org/wordprocessingml/2006/main" xmlns:w14="http://schemas.microsoft.com/office/word/2010/wordml" xmlns:w15="http://schemas.microsoft.com/office/word/2012/wordml" xmlns:w16se="http://schemas.microsoft.com/office/word/2015/wordml/symex" xmlns:wpg="http://schemas.microsoft.com/office/word/2010/wordprocessingGroup" xmlns:wpi="http://schemas.microsoft.com/office/word/2010/wordprocessingInk" xmlns:wne="http://schemas.microsoft.com/office/word/2006/wordml" xmlns:wps="http://schemas.microsoft.com/office/word/2010/wordprocessingShape" mc:Ignorable="w14 w15 w16se wp14">
+  <w:abstractNum w:abstractNumId="0" w15:restartNumberingAfterBreak="0">
     <w:nsid w:val="1CAE0095"/>
     <w:multiLevelType w:val="hybridMultilevel"/>
     <w:tmpl w:val="1D9AEA24"/>
@@ -2043,7 +2166,7 @@
       </w:pPr>
     </w:lvl>
   </w:abstractNum>
-  <w:abstractNum w:abstractNumId="1">
+  <w:abstractNum w:abstractNumId="1" w15:restartNumberingAfterBreak="0">
     <w:nsid w:val="24D81BFF"/>
     <w:multiLevelType w:val="hybridMultilevel"/>
     <w:tmpl w:val="91D4D928"/>
@@ -2129,7 +2252,7 @@
       </w:pPr>
     </w:lvl>
   </w:abstractNum>
-  <w:abstractNum w:abstractNumId="2">
+  <w:abstractNum w:abstractNumId="2" w15:restartNumberingAfterBreak="0">
     <w:nsid w:val="2CA91404"/>
     <w:multiLevelType w:val="hybridMultilevel"/>
     <w:tmpl w:val="12C0BA86"/>
@@ -2215,7 +2338,7 @@
       </w:pPr>
     </w:lvl>
   </w:abstractNum>
-  <w:abstractNum w:abstractNumId="3">
+  <w:abstractNum w:abstractNumId="3" w15:restartNumberingAfterBreak="0">
     <w:nsid w:val="4EC82028"/>
     <w:multiLevelType w:val="hybridMultilevel"/>
     <w:tmpl w:val="CA86F968"/>
@@ -2301,7 +2424,7 @@
       </w:pPr>
     </w:lvl>
   </w:abstractNum>
-  <w:abstractNum w:abstractNumId="4">
+  <w:abstractNum w:abstractNumId="4" w15:restartNumberingAfterBreak="0">
     <w:nsid w:val="70D85060"/>
     <w:multiLevelType w:val="hybridMultilevel"/>
     <w:tmpl w:val="7898C93A"/>
@@ -2378,6 +2501,92 @@
       </w:pPr>
     </w:lvl>
     <w:lvl w:ilvl="8" w:tplc="3409001B" w:tentative="1">
+      <w:start w:val="1"/>
+      <w:numFmt w:val="lowerRoman"/>
+      <w:lvlText w:val="%9."/>
+      <w:lvlJc w:val="right"/>
+      <w:pPr>
+        <w:ind w:left="6480" w:hanging="180"/>
+      </w:pPr>
+    </w:lvl>
+  </w:abstractNum>
+  <w:abstractNum w:abstractNumId="5" w15:restartNumberingAfterBreak="0">
+    <w:nsid w:val="7EE27C0A"/>
+    <w:multiLevelType w:val="hybridMultilevel"/>
+    <w:tmpl w:val="D20E0F46"/>
+    <w:lvl w:ilvl="0" w:tplc="0409000F">
+      <w:start w:val="1"/>
+      <w:numFmt w:val="decimal"/>
+      <w:lvlText w:val="%1."/>
+      <w:lvlJc w:val="left"/>
+      <w:pPr>
+        <w:ind w:left="720" w:hanging="360"/>
+      </w:pPr>
+    </w:lvl>
+    <w:lvl w:ilvl="1" w:tplc="04090019" w:tentative="1">
+      <w:start w:val="1"/>
+      <w:numFmt w:val="lowerLetter"/>
+      <w:lvlText w:val="%2."/>
+      <w:lvlJc w:val="left"/>
+      <w:pPr>
+        <w:ind w:left="1440" w:hanging="360"/>
+      </w:pPr>
+    </w:lvl>
+    <w:lvl w:ilvl="2" w:tplc="0409001B" w:tentative="1">
+      <w:start w:val="1"/>
+      <w:numFmt w:val="lowerRoman"/>
+      <w:lvlText w:val="%3."/>
+      <w:lvlJc w:val="right"/>
+      <w:pPr>
+        <w:ind w:left="2160" w:hanging="180"/>
+      </w:pPr>
+    </w:lvl>
+    <w:lvl w:ilvl="3" w:tplc="0409000F" w:tentative="1">
+      <w:start w:val="1"/>
+      <w:numFmt w:val="decimal"/>
+      <w:lvlText w:val="%4."/>
+      <w:lvlJc w:val="left"/>
+      <w:pPr>
+        <w:ind w:left="2880" w:hanging="360"/>
+      </w:pPr>
+    </w:lvl>
+    <w:lvl w:ilvl="4" w:tplc="04090019" w:tentative="1">
+      <w:start w:val="1"/>
+      <w:numFmt w:val="lowerLetter"/>
+      <w:lvlText w:val="%5."/>
+      <w:lvlJc w:val="left"/>
+      <w:pPr>
+        <w:ind w:left="3600" w:hanging="360"/>
+      </w:pPr>
+    </w:lvl>
+    <w:lvl w:ilvl="5" w:tplc="0409001B" w:tentative="1">
+      <w:start w:val="1"/>
+      <w:numFmt w:val="lowerRoman"/>
+      <w:lvlText w:val="%6."/>
+      <w:lvlJc w:val="right"/>
+      <w:pPr>
+        <w:ind w:left="4320" w:hanging="180"/>
+      </w:pPr>
+    </w:lvl>
+    <w:lvl w:ilvl="6" w:tplc="0409000F" w:tentative="1">
+      <w:start w:val="1"/>
+      <w:numFmt w:val="decimal"/>
+      <w:lvlText w:val="%7."/>
+      <w:lvlJc w:val="left"/>
+      <w:pPr>
+        <w:ind w:left="5040" w:hanging="360"/>
+      </w:pPr>
+    </w:lvl>
+    <w:lvl w:ilvl="7" w:tplc="04090019" w:tentative="1">
+      <w:start w:val="1"/>
+      <w:numFmt w:val="lowerLetter"/>
+      <w:lvlText w:val="%8."/>
+      <w:lvlJc w:val="left"/>
+      <w:pPr>
+        <w:ind w:left="5760" w:hanging="360"/>
+      </w:pPr>
+    </w:lvl>
+    <w:lvl w:ilvl="8" w:tplc="0409001B" w:tentative="1">
       <w:start w:val="1"/>
       <w:numFmt w:val="lowerRoman"/>
       <w:lvlText w:val="%9."/>
@@ -2402,11 +2611,14 @@
   <w:num w:numId="5">
     <w:abstractNumId w:val="2"/>
   </w:num>
+  <w:num w:numId="6">
+    <w:abstractNumId w:val="5"/>
+  </w:num>
 </w:numbering>
 </file>
 
 <file path=word/styles.xml><?xml version="1.0" encoding="utf-8"?>
-<w:styles xmlns:mc="http://schemas.openxmlformats.org/markup-compatibility/2006" xmlns:r="http://schemas.openxmlformats.org/officeDocument/2006/relationships" xmlns:w="http://schemas.openxmlformats.org/wordprocessingml/2006/main" xmlns:w14="http://schemas.microsoft.com/office/word/2010/wordml" mc:Ignorable="w14">
+<w:styles xmlns:mc="http://schemas.openxmlformats.org/markup-compatibility/2006" xmlns:r="http://schemas.openxmlformats.org/officeDocument/2006/relationships" xmlns:w="http://schemas.openxmlformats.org/wordprocessingml/2006/main" xmlns:w14="http://schemas.microsoft.com/office/word/2010/wordml" xmlns:w15="http://schemas.microsoft.com/office/word/2012/wordml" xmlns:w16se="http://schemas.microsoft.com/office/word/2015/wordml/symex" mc:Ignorable="w14 w15 w16se">
   <w:docDefaults>
     <w:rPrDefault>
       <w:rPr>
@@ -2422,596 +2634,379 @@
       </w:pPr>
     </w:pPrDefault>
   </w:docDefaults>
-  <w:latentStyles w:defLockedState="0" w:defUIPriority="99" w:defSemiHidden="1" w:defUnhideWhenUsed="1" w:defQFormat="0" w:count="267">
-    <w:lsdException w:name="Normal" w:semiHidden="0" w:uiPriority="0" w:unhideWhenUsed="0" w:qFormat="1"/>
-    <w:lsdException w:name="heading 1" w:semiHidden="0" w:uiPriority="9" w:unhideWhenUsed="0" w:qFormat="1"/>
-    <w:lsdException w:name="heading 2" w:uiPriority="9" w:qFormat="1"/>
-    <w:lsdException w:name="heading 3" w:uiPriority="9" w:qFormat="1"/>
-    <w:lsdException w:name="heading 4" w:uiPriority="9" w:qFormat="1"/>
-    <w:lsdException w:name="heading 5" w:uiPriority="9" w:qFormat="1"/>
-    <w:lsdException w:name="heading 6" w:uiPriority="9" w:qFormat="1"/>
-    <w:lsdException w:name="heading 7" w:uiPriority="9" w:qFormat="1"/>
-    <w:lsdException w:name="heading 8" w:uiPriority="9" w:qFormat="1"/>
-    <w:lsdException w:name="heading 9" w:uiPriority="9" w:qFormat="1"/>
-    <w:lsdException w:name="toc 1" w:uiPriority="39"/>
-    <w:lsdException w:name="toc 2" w:uiPriority="39"/>
-    <w:lsdException w:name="toc 3" w:uiPriority="39"/>
-    <w:lsdException w:name="toc 4" w:uiPriority="39"/>
-    <w:lsdException w:name="toc 5" w:uiPriority="39"/>
-    <w:lsdException w:name="toc 6" w:uiPriority="39"/>
-    <w:lsdException w:name="toc 7" w:uiPriority="39"/>
-    <w:lsdException w:name="toc 8" w:uiPriority="39"/>
-    <w:lsdException w:name="toc 9" w:uiPriority="39"/>
-    <w:lsdException w:name="caption" w:uiPriority="35" w:qFormat="1"/>
-    <w:lsdException w:name="Title" w:semiHidden="0" w:uiPriority="10" w:unhideWhenUsed="0" w:qFormat="1"/>
-    <w:lsdException w:name="Default Paragraph Font" w:uiPriority="1"/>
-    <w:lsdException w:name="Subtitle" w:semiHidden="0" w:uiPriority="11" w:unhideWhenUsed="0" w:qFormat="1"/>
-    <w:lsdException w:name="Strong" w:semiHidden="0" w:uiPriority="22" w:unhideWhenUsed="0" w:qFormat="1"/>
-    <w:lsdException w:name="Emphasis" w:semiHidden="0" w:uiPriority="20" w:unhideWhenUsed="0" w:qFormat="1"/>
-    <w:lsdException w:name="Table Grid" w:semiHidden="0" w:uiPriority="59" w:unhideWhenUsed="0"/>
-    <w:lsdException w:name="Placeholder Text" w:unhideWhenUsed="0"/>
-    <w:lsdException w:name="No Spacing" w:semiHidden="0" w:uiPriority="1" w:unhideWhenUsed="0" w:qFormat="1"/>
-    <w:lsdException w:name="Light Shading" w:semiHidden="0" w:uiPriority="60" w:unhideWhenUsed="0"/>
-    <w:lsdException w:name="Light List" w:semiHidden="0" w:uiPriority="61" w:unhideWhenUsed="0"/>
-    <w:lsdException w:name="Light Grid" w:semiHidden="0" w:uiPriority="62" w:unhideWhenUsed="0"/>
-    <w:lsdException w:name="Medium Shading 1" w:semiHidden="0" w:uiPriority="63" w:unhideWhenUsed="0"/>
-    <w:lsdException w:name="Medium Shading 2" w:semiHidden="0" w:uiPriority="64" w:unhideWhenUsed="0"/>
-    <w:lsdException w:name="Medium List 1" w:semiHidden="0" w:uiPriority="65" w:unhideWhenUsed="0"/>
-    <w:lsdException w:name="Medium List 2" w:semiHidden="0" w:uiPriority="66" w:unhideWhenUsed="0"/>
-    <w:lsdException w:name="Medium Grid 1" w:semiHidden="0" w:uiPriority="67" w:unhideWhenUsed="0"/>
-    <w:lsdException w:name="Medium Grid 2" w:semiHidden="0" w:uiPriority="68" w:unhideWhenUsed="0"/>
-    <w:lsdException w:name="Medium Grid 3" w:semiHidden="0" w:uiPriority="69" w:unhideWhenUsed="0"/>
-    <w:lsdException w:name="Dark List" w:semiHidden="0" w:uiPriority="70" w:unhideWhenUsed="0"/>
-    <w:lsdException w:name="Colorful Shading" w:semiHidden="0" w:uiPriority="71" w:unhideWhenUsed="0"/>
-    <w:lsdException w:name="Colorful List" w:semiHidden="0" w:uiPriority="72" w:unhideWhenUsed="0"/>
-    <w:lsdException w:name="Colorful Grid" w:semiHidden="0" w:uiPriority="73" w:unhideWhenUsed="0"/>
-    <w:lsdException w:name="Light Shading Accent 1" w:semiHidden="0" w:uiPriority="60" w:unhideWhenUsed="0"/>
-    <w:lsdException w:name="Light List Accent 1" w:semiHidden="0" w:uiPriority="61" w:unhideWhenUsed="0"/>
-    <w:lsdException w:name="Light Grid Accent 1" w:semiHidden="0" w:uiPriority="62" w:unhideWhenUsed="0"/>
-    <w:lsdException w:name="Medium Shading 1 Accent 1" w:semiHidden="0" w:uiPriority="63" w:unhideWhenUsed="0"/>
-    <w:lsdException w:name="Medium Shading 2 Accent 1" w:semiHidden="0" w:uiPriority="64" w:unhideWhenUsed="0"/>
-    <w:lsdException w:name="Medium List 1 Accent 1" w:semiHidden="0" w:uiPriority="65" w:unhideWhenUsed="0"/>
-    <w:lsdException w:name="Revision" w:unhideWhenUsed="0"/>
-    <w:lsdException w:name="List Paragraph" w:semiHidden="0" w:uiPriority="34" w:unhideWhenUsed="0" w:qFormat="1"/>
-    <w:lsdException w:name="Quote" w:semiHidden="0" w:uiPriority="29" w:unhideWhenUsed="0" w:qFormat="1"/>
-    <w:lsdException w:name="Intense Quote" w:semiHidden="0" w:uiPriority="30" w:unhideWhenUsed="0" w:qFormat="1"/>
-    <w:lsdException w:name="Medium List 2 Accent 1" w:semiHidden="0" w:uiPriority="66" w:unhideWhenUsed="0"/>
-    <w:lsdException w:name="Medium Grid 1 Accent 1" w:semiHidden="0" w:uiPriority="67" w:unhideWhenUsed="0"/>
-    <w:lsdException w:name="Medium Grid 2 Accent 1" w:semiHidden="0" w:uiPriority="68" w:unhideWhenUsed="0"/>
-    <w:lsdException w:name="Medium Grid 3 Accent 1" w:semiHidden="0" w:uiPriority="69" w:unhideWhenUsed="0"/>
-    <w:lsdException w:name="Dark List Accent 1" w:semiHidden="0" w:uiPriority="70" w:unhideWhenUsed="0"/>
-    <w:lsdException w:name="Colorful Shading Accent 1" w:semiHidden="0" w:uiPriority="71" w:unhideWhenUsed="0"/>
-    <w:lsdException w:name="Colorful List Accent 1" w:semiHidden="0" w:uiPriority="72" w:unhideWhenUsed="0"/>
-    <w:lsdException w:name="Colorful Grid Accent 1" w:semiHidden="0" w:uiPriority="73" w:unhideWhenUsed="0"/>
-    <w:lsdException w:name="Light Shading Accent 2" w:semiHidden="0" w:uiPriority="60" w:unhideWhenUsed="0"/>
-    <w:lsdException w:name="Light List Accent 2" w:semiHidden="0" w:uiPriority="61" w:unhideWhenUsed="0"/>
-    <w:lsdException w:name="Light Grid Accent 2" w:semiHidden="0" w:uiPriority="62" w:unhideWhenUsed="0"/>
-    <w:lsdException w:name="Medium Shading 1 Accent 2" w:semiHidden="0" w:uiPriority="63" w:unhideWhenUsed="0"/>
-    <w:lsdException w:name="Medium Shading 2 Accent 2" w:semiHidden="0" w:uiPriority="64" w:unhideWhenUsed="0"/>
-    <w:lsdException w:name="Medium List 1 Accent 2" w:semiHidden="0" w:uiPriority="65" w:unhideWhenUsed="0"/>
-    <w:lsdException w:name="Medium List 2 Accent 2" w:semiHidden="0" w:uiPriority="66" w:unhideWhenUsed="0"/>
-    <w:lsdException w:name="Medium Grid 1 Accent 2" w:semiHidden="0" w:uiPriority="67" w:unhideWhenUsed="0"/>
-    <w:lsdException w:name="Medium Grid 2 Accent 2" w:semiHidden="0" w:uiPriority="68" w:unhideWhenUsed="0"/>
-    <w:lsdException w:name="Medium Grid 3 Accent 2" w:semiHidden="0" w:uiPriority="69" w:unhideWhenUsed="0"/>
-    <w:lsdException w:name="Dark List Accent 2" w:semiHidden="0" w:uiPriority="70" w:unhideWhenUsed="0"/>
-    <w:lsdException w:name="Colorful Shading Accent 2" w:semiHidden="0" w:uiPriority="71" w:unhideWhenUsed="0"/>
-    <w:lsdException w:name="Colorful List Accent 2" w:semiHidden="0" w:uiPriority="72" w:unhideWhenUsed="0"/>
-    <w:lsdException w:name="Colorful Grid Accent 2" w:semiHidden="0" w:uiPriority="73" w:unhideWhenUsed="0"/>
-    <w:lsdException w:name="Light Shading Accent 3" w:semiHidden="0" w:uiPriority="60" w:unhideWhenUsed="0"/>
-    <w:lsdException w:name="Light List Accent 3" w:semiHidden="0" w:uiPriority="61" w:unhideWhenUsed="0"/>
-    <w:lsdException w:name="Light Grid Accent 3" w:semiHidden="0" w:uiPriority="62" w:unhideWhenUsed="0"/>
-    <w:lsdException w:name="Medium Shading 1 Accent 3" w:semiHidden="0" w:uiPriority="63" w:unhideWhenUsed="0"/>
-    <w:lsdException w:name="Medium Shading 2 Accent 3" w:semiHidden="0" w:uiPriority="64" w:unhideWhenUsed="0"/>
-    <w:lsdException w:name="Medium List 1 Accent 3" w:semiHidden="0" w:uiPriority="65" w:unhideWhenUsed="0"/>
-    <w:lsdException w:name="Medium List 2 Accent 3" w:semiHidden="0" w:uiPriority="66" w:unhideWhenUsed="0"/>
-    <w:lsdException w:name="Medium Grid 1 Accent 3" w:semiHidden="0" w:uiPriority="67" w:unhideWhenUsed="0"/>
-    <w:lsdException w:name="Medium Grid 2 Accent 3" w:semiHidden="0" w:uiPriority="68" w:unhideWhenUsed="0"/>
-    <w:lsdException w:name="Medium Grid 3 Accent 3" w:semiHidden="0" w:uiPriority="69" w:unhideWhenUsed="0"/>
-    <w:lsdException w:name="Dark List Accent 3" w:semiHidden="0" w:uiPriority="70" w:unhideWhenUsed="0"/>
-    <w:lsdException w:name="Colorful Shading Accent 3" w:semiHidden="0" w:uiPriority="71" w:unhideWhenUsed="0"/>
-    <w:lsdException w:name="Colorful List Accent 3" w:semiHidden="0" w:uiPriority="72" w:unhideWhenUsed="0"/>
-    <w:lsdException w:name="Colorful Grid Accent 3" w:semiHidden="0" w:uiPriority="73" w:unhideWhenUsed="0"/>
-    <w:lsdException w:name="Light Shading Accent 4" w:semiHidden="0" w:uiPriority="60" w:unhideWhenUsed="0"/>
-    <w:lsdException w:name="Light List Accent 4" w:semiHidden="0" w:uiPriority="61" w:unhideWhenUsed="0"/>
-    <w:lsdException w:name="Light Grid Accent 4" w:semiHidden="0" w:uiPriority="62" w:unhideWhenUsed="0"/>
-    <w:lsdException w:name="Medium Shading 1 Accent 4" w:semiHidden="0" w:uiPriority="63" w:unhideWhenUsed="0"/>
-    <w:lsdException w:name="Medium Shading 2 Accent 4" w:semiHidden="0" w:uiPriority="64" w:unhideWhenUsed="0"/>
-    <w:lsdException w:name="Medium List 1 Accent 4" w:semiHidden="0" w:uiPriority="65" w:unhideWhenUsed="0"/>
-    <w:lsdException w:name="Medium List 2 Accent 4" w:semiHidden="0" w:uiPriority="66" w:unhideWhenUsed="0"/>
-    <w:lsdException w:name="Medium Grid 1 Accent 4" w:semiHidden="0" w:uiPriority="67" w:unhideWhenUsed="0"/>
-    <w:lsdException w:name="Medium Grid 2 Accent 4" w:semiHidden="0" w:uiPriority="68" w:unhideWhenUsed="0"/>
-    <w:lsdException w:name="Medium Grid 3 Accent 4" w:semiHidden="0" w:uiPriority="69" w:unhideWhenUsed="0"/>
-    <w:lsdException w:name="Dark List Accent 4" w:semiHidden="0" w:uiPriority="70" w:unhideWhenUsed="0"/>
-    <w:lsdException w:name="Colorful Shading Accent 4" w:semiHidden="0" w:uiPriority="71" w:unhideWhenUsed="0"/>
-    <w:lsdException w:name="Colorful List Accent 4" w:semiHidden="0" w:uiPriority="72" w:unhideWhenUsed="0"/>
-    <w:lsdException w:name="Colorful Grid Accent 4" w:semiHidden="0" w:uiPriority="73" w:unhideWhenUsed="0"/>
-    <w:lsdException w:name="Light Shading Accent 5" w:semiHidden="0" w:uiPriority="60" w:unhideWhenUsed="0"/>
-    <w:lsdException w:name="Light List Accent 5" w:semiHidden="0" w:uiPriority="61" w:unhideWhenUsed="0"/>
-    <w:lsdException w:name="Light Grid Accent 5" w:semiHidden="0" w:uiPriority="62" w:unhideWhenUsed="0"/>
-    <w:lsdException w:name="Medium Shading 1 Accent 5" w:semiHidden="0" w:uiPriority="63" w:unhideWhenUsed="0"/>
-    <w:lsdException w:name="Medium Shading 2 Accent 5" w:semiHidden="0" w:uiPriority="64" w:unhideWhenUsed="0"/>
-    <w:lsdException w:name="Medium List 1 Accent 5" w:semiHidden="0" w:uiPriority="65" w:unhideWhenUsed="0"/>
-    <w:lsdException w:name="Medium List 2 Accent 5" w:semiHidden="0" w:uiPriority="66" w:unhideWhenUsed="0"/>
-    <w:lsdException w:name="Medium Grid 1 Accent 5" w:semiHidden="0" w:uiPriority="67" w:unhideWhenUsed="0"/>
-    <w:lsdException w:name="Medium Grid 2 Accent 5" w:semiHidden="0" w:uiPriority="68" w:unhideWhenUsed="0"/>
-    <w:lsdException w:name="Medium Grid 3 Accent 5" w:semiHidden="0" w:uiPriority="69" w:unhideWhenUsed="0"/>
-    <w:lsdException w:name="Dark List Accent 5" w:semiHidden="0" w:uiPriority="70" w:unhideWhenUsed="0"/>
-    <w:lsdException w:name="Colorful Shading Accent 5" w:semiHidden="0" w:uiPriority="71" w:unhideWhenUsed="0"/>
-    <w:lsdException w:name="Colorful List Accent 5" w:semiHidden="0" w:uiPriority="72" w:unhideWhenUsed="0"/>
-    <w:lsdException w:name="Colorful Grid Accent 5" w:semiHidden="0" w:uiPriority="73" w:unhideWhenUsed="0"/>
-    <w:lsdException w:name="Light Shading Accent 6" w:semiHidden="0" w:uiPriority="60" w:unhideWhenUsed="0"/>
-    <w:lsdException w:name="Light List Accent 6" w:semiHidden="0" w:uiPriority="61" w:unhideWhenUsed="0"/>
-    <w:lsdException w:name="Light Grid Accent 6" w:semiHidden="0" w:uiPriority="62" w:unhideWhenUsed="0"/>
-    <w:lsdException w:name="Medium Shading 1 Accent 6" w:semiHidden="0" w:uiPriority="63" w:unhideWhenUsed="0"/>
-    <w:lsdException w:name="Medium Shading 2 Accent 6" w:semiHidden="0" w:uiPriority="64" w:unhideWhenUsed="0"/>
-    <w:lsdException w:name="Medium List 1 Accent 6" w:semiHidden="0" w:uiPriority="65" w:unhideWhenUsed="0"/>
-    <w:lsdException w:name="Medium List 2 Accent 6" w:semiHidden="0" w:uiPriority="66" w:unhideWhenUsed="0"/>
-    <w:lsdException w:name="Medium Grid 1 Accent 6" w:semiHidden="0" w:uiPriority="67" w:unhideWhenUsed="0"/>
-    <w:lsdException w:name="Medium Grid 2 Accent 6" w:semiHidden="0" w:uiPriority="68" w:unhideWhenUsed="0"/>
-    <w:lsdException w:name="Medium Grid 3 Accent 6" w:semiHidden="0" w:uiPriority="69" w:unhideWhenUsed="0"/>
-    <w:lsdException w:name="Dark List Accent 6" w:semiHidden="0" w:uiPriority="70" w:unhideWhenUsed="0"/>
-    <w:lsdException w:name="Colorful Shading Accent 6" w:semiHidden="0" w:uiPriority="71" w:unhideWhenUsed="0"/>
-    <w:lsdException w:name="Colorful List Accent 6" w:semiHidden="0" w:uiPriority="72" w:unhideWhenUsed="0"/>
-    <w:lsdException w:name="Colorful Grid Accent 6" w:semiHidden="0" w:uiPriority="73" w:unhideWhenUsed="0"/>
-    <w:lsdException w:name="Subtle Emphasis" w:semiHidden="0" w:uiPriority="19" w:unhideWhenUsed="0" w:qFormat="1"/>
-    <w:lsdException w:name="Intense Emphasis" w:semiHidden="0" w:uiPriority="21" w:unhideWhenUsed="0" w:qFormat="1"/>
-    <w:lsdException w:name="Subtle Reference" w:semiHidden="0" w:uiPriority="31" w:unhideWhenUsed="0" w:qFormat="1"/>
-    <w:lsdException w:name="Intense Reference" w:semiHidden="0" w:uiPriority="32" w:unhideWhenUsed="0" w:qFormat="1"/>
-    <w:lsdException w:name="Book Title" w:semiHidden="0" w:uiPriority="33" w:unhideWhenUsed="0" w:qFormat="1"/>
-    <w:lsdException w:name="Bibliography" w:uiPriority="37"/>
-    <w:lsdException w:name="TOC Heading" w:uiPriority="39" w:qFormat="1"/>
-  </w:latentStyles>
-  <w:style w:type="paragraph" w:default="1" w:styleId="Normal">
-    <w:name w:val="Normal"/>
-    <w:qFormat/>
-  </w:style>
-  <w:style w:type="paragraph" w:styleId="Heading1">
-    <w:name w:val="heading 1"/>
-    <w:basedOn w:val="Normal"/>
-    <w:next w:val="Normal"/>
-    <w:link w:val="Heading1Char"/>
-    <w:uiPriority w:val="9"/>
-    <w:qFormat/>
-    <w:rsid w:val="00F523D7"/>
-    <w:pPr>
-      <w:keepNext/>
-      <w:keepLines/>
-      <w:spacing w:before="480" w:after="0"/>
-      <w:outlineLvl w:val="0"/>
-    </w:pPr>
-    <w:rPr>
-      <w:rFonts w:asciiTheme="majorHAnsi" w:eastAsiaTheme="majorEastAsia" w:hAnsiTheme="majorHAnsi" w:cstheme="majorBidi"/>
-      <w:b/>
-      <w:bCs/>
-      <w:color w:val="365F91" w:themeColor="accent1" w:themeShade="BF"/>
-      <w:sz w:val="28"/>
-      <w:szCs w:val="28"/>
-    </w:rPr>
-  </w:style>
-  <w:style w:type="paragraph" w:styleId="Heading2">
-    <w:name w:val="heading 2"/>
-    <w:basedOn w:val="Normal"/>
-    <w:next w:val="Normal"/>
-    <w:link w:val="Heading2Char"/>
-    <w:uiPriority w:val="9"/>
-    <w:unhideWhenUsed/>
-    <w:qFormat/>
-    <w:rsid w:val="00F523D7"/>
-    <w:pPr>
-      <w:keepNext/>
-      <w:keepLines/>
-      <w:spacing w:before="200" w:after="0"/>
-      <w:outlineLvl w:val="1"/>
-    </w:pPr>
-    <w:rPr>
-      <w:rFonts w:asciiTheme="majorHAnsi" w:eastAsiaTheme="majorEastAsia" w:hAnsiTheme="majorHAnsi" w:cstheme="majorBidi"/>
-      <w:b/>
-      <w:bCs/>
-      <w:color w:val="4F81BD" w:themeColor="accent1"/>
-      <w:sz w:val="26"/>
-      <w:szCs w:val="26"/>
-    </w:rPr>
-  </w:style>
-  <w:style w:type="paragraph" w:styleId="Heading3">
-    <w:name w:val="heading 3"/>
-    <w:basedOn w:val="Normal"/>
-    <w:next w:val="Normal"/>
-    <w:link w:val="Heading3Char"/>
-    <w:uiPriority w:val="9"/>
-    <w:unhideWhenUsed/>
-    <w:qFormat/>
-    <w:rsid w:val="00F523D7"/>
-    <w:pPr>
-      <w:keepNext/>
-      <w:keepLines/>
-      <w:spacing w:before="200" w:after="0"/>
-      <w:outlineLvl w:val="2"/>
-    </w:pPr>
-    <w:rPr>
-      <w:rFonts w:asciiTheme="majorHAnsi" w:eastAsiaTheme="majorEastAsia" w:hAnsiTheme="majorHAnsi" w:cstheme="majorBidi"/>
-      <w:b/>
-      <w:bCs/>
-      <w:color w:val="4F81BD" w:themeColor="accent1"/>
-    </w:rPr>
-  </w:style>
-  <w:style w:type="character" w:default="1" w:styleId="DefaultParagraphFont">
-    <w:name w:val="Default Paragraph Font"/>
-    <w:uiPriority w:val="1"/>
-    <w:semiHidden/>
-    <w:unhideWhenUsed/>
-  </w:style>
-  <w:style w:type="table" w:default="1" w:styleId="TableNormal">
-    <w:name w:val="Normal Table"/>
-    <w:uiPriority w:val="99"/>
-    <w:semiHidden/>
-    <w:unhideWhenUsed/>
-    <w:tblPr>
-      <w:tblInd w:w="0" w:type="dxa"/>
-      <w:tblCellMar>
-        <w:top w:w="0" w:type="dxa"/>
-        <w:left w:w="108" w:type="dxa"/>
-        <w:bottom w:w="0" w:type="dxa"/>
-        <w:right w:w="108" w:type="dxa"/>
-      </w:tblCellMar>
-    </w:tblPr>
-  </w:style>
-  <w:style w:type="numbering" w:default="1" w:styleId="NoList">
-    <w:name w:val="No List"/>
-    <w:uiPriority w:val="99"/>
-    <w:semiHidden/>
-    <w:unhideWhenUsed/>
-  </w:style>
-  <w:style w:type="character" w:customStyle="1" w:styleId="Heading1Char">
-    <w:name w:val="Heading 1 Char"/>
-    <w:basedOn w:val="DefaultParagraphFont"/>
-    <w:link w:val="Heading1"/>
-    <w:uiPriority w:val="9"/>
-    <w:rsid w:val="00F523D7"/>
-    <w:rPr>
-      <w:rFonts w:asciiTheme="majorHAnsi" w:eastAsiaTheme="majorEastAsia" w:hAnsiTheme="majorHAnsi" w:cstheme="majorBidi"/>
-      <w:b/>
-      <w:bCs/>
-      <w:color w:val="365F91" w:themeColor="accent1" w:themeShade="BF"/>
-      <w:sz w:val="28"/>
-      <w:szCs w:val="28"/>
-    </w:rPr>
-  </w:style>
-  <w:style w:type="paragraph" w:styleId="ListParagraph">
-    <w:name w:val="List Paragraph"/>
-    <w:basedOn w:val="Normal"/>
-    <w:uiPriority w:val="34"/>
-    <w:qFormat/>
-    <w:rsid w:val="00F523D7"/>
-    <w:pPr>
-      <w:ind w:left="720"/>
-      <w:contextualSpacing/>
-    </w:pPr>
-  </w:style>
-  <w:style w:type="character" w:customStyle="1" w:styleId="Heading2Char">
-    <w:name w:val="Heading 2 Char"/>
-    <w:basedOn w:val="DefaultParagraphFont"/>
-    <w:link w:val="Heading2"/>
-    <w:uiPriority w:val="9"/>
-    <w:rsid w:val="00F523D7"/>
-    <w:rPr>
-      <w:rFonts w:asciiTheme="majorHAnsi" w:eastAsiaTheme="majorEastAsia" w:hAnsiTheme="majorHAnsi" w:cstheme="majorBidi"/>
-      <w:b/>
-      <w:bCs/>
-      <w:color w:val="4F81BD" w:themeColor="accent1"/>
-      <w:sz w:val="26"/>
-      <w:szCs w:val="26"/>
-    </w:rPr>
-  </w:style>
-  <w:style w:type="character" w:customStyle="1" w:styleId="Heading3Char">
-    <w:name w:val="Heading 3 Char"/>
-    <w:basedOn w:val="DefaultParagraphFont"/>
-    <w:link w:val="Heading3"/>
-    <w:uiPriority w:val="9"/>
-    <w:rsid w:val="00F523D7"/>
-    <w:rPr>
-      <w:rFonts w:asciiTheme="majorHAnsi" w:eastAsiaTheme="majorEastAsia" w:hAnsiTheme="majorHAnsi" w:cstheme="majorBidi"/>
-      <w:b/>
-      <w:bCs/>
-      <w:color w:val="4F81BD" w:themeColor="accent1"/>
-    </w:rPr>
-  </w:style>
-  <w:style w:type="paragraph" w:styleId="TOCHeading">
-    <w:name w:val="TOC Heading"/>
-    <w:basedOn w:val="Heading1"/>
-    <w:next w:val="Normal"/>
-    <w:uiPriority w:val="39"/>
-    <w:semiHidden/>
-    <w:unhideWhenUsed/>
-    <w:qFormat/>
-    <w:rsid w:val="000315AE"/>
-    <w:pPr>
-      <w:outlineLvl w:val="9"/>
-    </w:pPr>
-    <w:rPr>
-      <w:lang w:val="en-US" w:eastAsia="ja-JP"/>
-    </w:rPr>
-  </w:style>
-  <w:style w:type="paragraph" w:styleId="TOC1">
-    <w:name w:val="toc 1"/>
-    <w:basedOn w:val="Normal"/>
-    <w:next w:val="Normal"/>
-    <w:autoRedefine/>
-    <w:uiPriority w:val="39"/>
-    <w:unhideWhenUsed/>
-    <w:rsid w:val="000315AE"/>
-    <w:pPr>
-      <w:spacing w:after="100"/>
-    </w:pPr>
-  </w:style>
-  <w:style w:type="paragraph" w:styleId="TOC2">
-    <w:name w:val="toc 2"/>
-    <w:basedOn w:val="Normal"/>
-    <w:next w:val="Normal"/>
-    <w:autoRedefine/>
-    <w:uiPriority w:val="39"/>
-    <w:unhideWhenUsed/>
-    <w:rsid w:val="000315AE"/>
-    <w:pPr>
-      <w:spacing w:after="100"/>
-      <w:ind w:left="220"/>
-    </w:pPr>
-  </w:style>
-  <w:style w:type="paragraph" w:styleId="TOC3">
-    <w:name w:val="toc 3"/>
-    <w:basedOn w:val="Normal"/>
-    <w:next w:val="Normal"/>
-    <w:autoRedefine/>
-    <w:uiPriority w:val="39"/>
-    <w:unhideWhenUsed/>
-    <w:rsid w:val="000315AE"/>
-    <w:pPr>
-      <w:spacing w:after="100"/>
-      <w:ind w:left="440"/>
-    </w:pPr>
-  </w:style>
-  <w:style w:type="character" w:styleId="Hyperlink">
-    <w:name w:val="Hyperlink"/>
-    <w:basedOn w:val="DefaultParagraphFont"/>
-    <w:uiPriority w:val="99"/>
-    <w:unhideWhenUsed/>
-    <w:rsid w:val="000315AE"/>
-    <w:rPr>
-      <w:color w:val="0000FF" w:themeColor="hyperlink"/>
-      <w:u w:val="single"/>
-    </w:rPr>
-  </w:style>
-  <w:style w:type="paragraph" w:styleId="BalloonText">
-    <w:name w:val="Balloon Text"/>
-    <w:basedOn w:val="Normal"/>
-    <w:link w:val="BalloonTextChar"/>
-    <w:uiPriority w:val="99"/>
-    <w:semiHidden/>
-    <w:unhideWhenUsed/>
-    <w:rsid w:val="000315AE"/>
-    <w:pPr>
-      <w:spacing w:after="0" w:line="240" w:lineRule="auto"/>
-    </w:pPr>
-    <w:rPr>
-      <w:rFonts w:ascii="Tahoma" w:hAnsi="Tahoma" w:cs="Tahoma"/>
-      <w:sz w:val="16"/>
-      <w:szCs w:val="16"/>
-    </w:rPr>
-  </w:style>
-  <w:style w:type="character" w:customStyle="1" w:styleId="BalloonTextChar">
-    <w:name w:val="Balloon Text Char"/>
-    <w:basedOn w:val="DefaultParagraphFont"/>
-    <w:link w:val="BalloonText"/>
-    <w:uiPriority w:val="99"/>
-    <w:semiHidden/>
-    <w:rsid w:val="000315AE"/>
-    <w:rPr>
-      <w:rFonts w:ascii="Tahoma" w:hAnsi="Tahoma" w:cs="Tahoma"/>
-      <w:sz w:val="16"/>
-      <w:szCs w:val="16"/>
-    </w:rPr>
-  </w:style>
-  <w:style w:type="paragraph" w:styleId="Header">
-    <w:name w:val="header"/>
-    <w:basedOn w:val="Normal"/>
-    <w:link w:val="HeaderChar"/>
-    <w:uiPriority w:val="99"/>
-    <w:unhideWhenUsed/>
-    <w:rsid w:val="00CE4672"/>
-    <w:pPr>
-      <w:tabs>
-        <w:tab w:val="center" w:pos="4680"/>
-        <w:tab w:val="right" w:pos="9360"/>
-      </w:tabs>
-      <w:spacing w:after="0" w:line="240" w:lineRule="auto"/>
-    </w:pPr>
-  </w:style>
-  <w:style w:type="character" w:customStyle="1" w:styleId="HeaderChar">
-    <w:name w:val="Header Char"/>
-    <w:basedOn w:val="DefaultParagraphFont"/>
-    <w:link w:val="Header"/>
-    <w:uiPriority w:val="99"/>
-    <w:rsid w:val="00CE4672"/>
-  </w:style>
-  <w:style w:type="paragraph" w:styleId="Footer">
-    <w:name w:val="footer"/>
-    <w:basedOn w:val="Normal"/>
-    <w:link w:val="FooterChar"/>
-    <w:uiPriority w:val="99"/>
-    <w:unhideWhenUsed/>
-    <w:rsid w:val="00CE4672"/>
-    <w:pPr>
-      <w:tabs>
-        <w:tab w:val="center" w:pos="4680"/>
-        <w:tab w:val="right" w:pos="9360"/>
-      </w:tabs>
-      <w:spacing w:after="0" w:line="240" w:lineRule="auto"/>
-    </w:pPr>
-  </w:style>
-  <w:style w:type="character" w:customStyle="1" w:styleId="FooterChar">
-    <w:name w:val="Footer Char"/>
-    <w:basedOn w:val="DefaultParagraphFont"/>
-    <w:link w:val="Footer"/>
-    <w:uiPriority w:val="99"/>
-    <w:rsid w:val="00CE4672"/>
-  </w:style>
-</w:styles>
-</file>
-
-<file path=word/stylesWithEffects.xml><?xml version="1.0" encoding="utf-8"?>
-<w:styles xmlns:wpc="http://schemas.microsoft.com/office/word/2010/wordprocessingCanvas" xmlns:mc="http://schemas.openxmlformats.org/markup-compatibility/2006" xmlns:o="urn:schemas-microsoft-com:office:office" xmlns:r="http://schemas.openxmlformats.org/officeDocument/2006/relationships" xmlns:m="http://schemas.openxmlformats.org/officeDocument/2006/math" xmlns:v="urn:schemas-microsoft-com:vml" xmlns:wp14="http://schemas.microsoft.com/office/word/2010/wordprocessingDrawing" xmlns:wp="http://schemas.openxmlformats.org/drawingml/2006/wordprocessingDrawing" xmlns:w10="urn:schemas-microsoft-com:office:word" xmlns:w="http://schemas.openxmlformats.org/wordprocessingml/2006/main" xmlns:w14="http://schemas.microsoft.com/office/word/2010/wordml" xmlns:wpg="http://schemas.microsoft.com/office/word/2010/wordprocessingGroup" xmlns:wpi="http://schemas.microsoft.com/office/word/2010/wordprocessingInk" xmlns:wne="http://schemas.microsoft.com/office/word/2006/wordml" xmlns:wps="http://schemas.microsoft.com/office/word/2010/wordprocessingShape" mc:Ignorable="w14 wp14">
-  <w:docDefaults>
-    <w:rPrDefault>
-      <w:rPr>
-        <w:rFonts w:asciiTheme="minorHAnsi" w:eastAsiaTheme="minorHAnsi" w:hAnsiTheme="minorHAnsi" w:cstheme="minorBidi"/>
-        <w:sz w:val="22"/>
-        <w:szCs w:val="22"/>
-        <w:lang w:val="en-PH" w:eastAsia="en-US" w:bidi="ar-SA"/>
-      </w:rPr>
-    </w:rPrDefault>
-    <w:pPrDefault>
-      <w:pPr>
-        <w:spacing w:after="200" w:line="276" w:lineRule="auto"/>
-      </w:pPr>
-    </w:pPrDefault>
-  </w:docDefaults>
-  <w:latentStyles w:defLockedState="0" w:defUIPriority="99" w:defSemiHidden="1" w:defUnhideWhenUsed="1" w:defQFormat="0" w:count="267">
-    <w:lsdException w:name="Normal" w:semiHidden="0" w:uiPriority="0" w:unhideWhenUsed="0" w:qFormat="1"/>
-    <w:lsdException w:name="heading 1" w:semiHidden="0" w:uiPriority="9" w:unhideWhenUsed="0" w:qFormat="1"/>
-    <w:lsdException w:name="heading 2" w:uiPriority="9" w:qFormat="1"/>
-    <w:lsdException w:name="heading 3" w:uiPriority="9" w:qFormat="1"/>
-    <w:lsdException w:name="heading 4" w:uiPriority="9" w:qFormat="1"/>
-    <w:lsdException w:name="heading 5" w:uiPriority="9" w:qFormat="1"/>
-    <w:lsdException w:name="heading 6" w:uiPriority="9" w:qFormat="1"/>
-    <w:lsdException w:name="heading 7" w:uiPriority="9" w:qFormat="1"/>
-    <w:lsdException w:name="heading 8" w:uiPriority="9" w:qFormat="1"/>
-    <w:lsdException w:name="heading 9" w:uiPriority="9" w:qFormat="1"/>
-    <w:lsdException w:name="toc 1" w:uiPriority="39"/>
-    <w:lsdException w:name="toc 2" w:uiPriority="39"/>
-    <w:lsdException w:name="toc 3" w:uiPriority="39"/>
-    <w:lsdException w:name="toc 4" w:uiPriority="39"/>
-    <w:lsdException w:name="toc 5" w:uiPriority="39"/>
-    <w:lsdException w:name="toc 6" w:uiPriority="39"/>
-    <w:lsdException w:name="toc 7" w:uiPriority="39"/>
-    <w:lsdException w:name="toc 8" w:uiPriority="39"/>
-    <w:lsdException w:name="toc 9" w:uiPriority="39"/>
-    <w:lsdException w:name="caption" w:uiPriority="35" w:qFormat="1"/>
-    <w:lsdException w:name="Title" w:semiHidden="0" w:uiPriority="10" w:unhideWhenUsed="0" w:qFormat="1"/>
-    <w:lsdException w:name="Default Paragraph Font" w:uiPriority="1"/>
-    <w:lsdException w:name="Subtitle" w:semiHidden="0" w:uiPriority="11" w:unhideWhenUsed="0" w:qFormat="1"/>
-    <w:lsdException w:name="Strong" w:semiHidden="0" w:uiPriority="22" w:unhideWhenUsed="0" w:qFormat="1"/>
-    <w:lsdException w:name="Emphasis" w:semiHidden="0" w:uiPriority="20" w:unhideWhenUsed="0" w:qFormat="1"/>
-    <w:lsdException w:name="Table Grid" w:semiHidden="0" w:uiPriority="59" w:unhideWhenUsed="0"/>
-    <w:lsdException w:name="Placeholder Text" w:unhideWhenUsed="0"/>
-    <w:lsdException w:name="No Spacing" w:semiHidden="0" w:uiPriority="1" w:unhideWhenUsed="0" w:qFormat="1"/>
-    <w:lsdException w:name="Light Shading" w:semiHidden="0" w:uiPriority="60" w:unhideWhenUsed="0"/>
-    <w:lsdException w:name="Light List" w:semiHidden="0" w:uiPriority="61" w:unhideWhenUsed="0"/>
-    <w:lsdException w:name="Light Grid" w:semiHidden="0" w:uiPriority="62" w:unhideWhenUsed="0"/>
-    <w:lsdException w:name="Medium Shading 1" w:semiHidden="0" w:uiPriority="63" w:unhideWhenUsed="0"/>
-    <w:lsdException w:name="Medium Shading 2" w:semiHidden="0" w:uiPriority="64" w:unhideWhenUsed="0"/>
-    <w:lsdException w:name="Medium List 1" w:semiHidden="0" w:uiPriority="65" w:unhideWhenUsed="0"/>
-    <w:lsdException w:name="Medium List 2" w:semiHidden="0" w:uiPriority="66" w:unhideWhenUsed="0"/>
-    <w:lsdException w:name="Medium Grid 1" w:semiHidden="0" w:uiPriority="67" w:unhideWhenUsed="0"/>
-    <w:lsdException w:name="Medium Grid 2" w:semiHidden="0" w:uiPriority="68" w:unhideWhenUsed="0"/>
-    <w:lsdException w:name="Medium Grid 3" w:semiHidden="0" w:uiPriority="69" w:unhideWhenUsed="0"/>
-    <w:lsdException w:name="Dark List" w:semiHidden="0" w:uiPriority="70" w:unhideWhenUsed="0"/>
-    <w:lsdException w:name="Colorful Shading" w:semiHidden="0" w:uiPriority="71" w:unhideWhenUsed="0"/>
-    <w:lsdException w:name="Colorful List" w:semiHidden="0" w:uiPriority="72" w:unhideWhenUsed="0"/>
-    <w:lsdException w:name="Colorful Grid" w:semiHidden="0" w:uiPriority="73" w:unhideWhenUsed="0"/>
-    <w:lsdException w:name="Light Shading Accent 1" w:semiHidden="0" w:uiPriority="60" w:unhideWhenUsed="0"/>
-    <w:lsdException w:name="Light List Accent 1" w:semiHidden="0" w:uiPriority="61" w:unhideWhenUsed="0"/>
-    <w:lsdException w:name="Light Grid Accent 1" w:semiHidden="0" w:uiPriority="62" w:unhideWhenUsed="0"/>
-    <w:lsdException w:name="Medium Shading 1 Accent 1" w:semiHidden="0" w:uiPriority="63" w:unhideWhenUsed="0"/>
-    <w:lsdException w:name="Medium Shading 2 Accent 1" w:semiHidden="0" w:uiPriority="64" w:unhideWhenUsed="0"/>
-    <w:lsdException w:name="Medium List 1 Accent 1" w:semiHidden="0" w:uiPriority="65" w:unhideWhenUsed="0"/>
-    <w:lsdException w:name="Revision" w:unhideWhenUsed="0"/>
-    <w:lsdException w:name="List Paragraph" w:semiHidden="0" w:uiPriority="34" w:unhideWhenUsed="0" w:qFormat="1"/>
-    <w:lsdException w:name="Quote" w:semiHidden="0" w:uiPriority="29" w:unhideWhenUsed="0" w:qFormat="1"/>
-    <w:lsdException w:name="Intense Quote" w:semiHidden="0" w:uiPriority="30" w:unhideWhenUsed="0" w:qFormat="1"/>
-    <w:lsdException w:name="Medium List 2 Accent 1" w:semiHidden="0" w:uiPriority="66" w:unhideWhenUsed="0"/>
-    <w:lsdException w:name="Medium Grid 1 Accent 1" w:semiHidden="0" w:uiPriority="67" w:unhideWhenUsed="0"/>
-    <w:lsdException w:name="Medium Grid 2 Accent 1" w:semiHidden="0" w:uiPriority="68" w:unhideWhenUsed="0"/>
-    <w:lsdException w:name="Medium Grid 3 Accent 1" w:semiHidden="0" w:uiPriority="69" w:unhideWhenUsed="0"/>
-    <w:lsdException w:name="Dark List Accent 1" w:semiHidden="0" w:uiPriority="70" w:unhideWhenUsed="0"/>
-    <w:lsdException w:name="Colorful Shading Accent 1" w:semiHidden="0" w:uiPriority="71" w:unhideWhenUsed="0"/>
-    <w:lsdException w:name="Colorful List Accent 1" w:semiHidden="0" w:uiPriority="72" w:unhideWhenUsed="0"/>
-    <w:lsdException w:name="Colorful Grid Accent 1" w:semiHidden="0" w:uiPriority="73" w:unhideWhenUsed="0"/>
-    <w:lsdException w:name="Light Shading Accent 2" w:semiHidden="0" w:uiPriority="60" w:unhideWhenUsed="0"/>
-    <w:lsdException w:name="Light List Accent 2" w:semiHidden="0" w:uiPriority="61" w:unhideWhenUsed="0"/>
-    <w:lsdException w:name="Light Grid Accent 2" w:semiHidden="0" w:uiPriority="62" w:unhideWhenUsed="0"/>
-    <w:lsdException w:name="Medium Shading 1 Accent 2" w:semiHidden="0" w:uiPriority="63" w:unhideWhenUsed="0"/>
-    <w:lsdException w:name="Medium Shading 2 Accent 2" w:semiHidden="0" w:uiPriority="64" w:unhideWhenUsed="0"/>
-    <w:lsdException w:name="Medium List 1 Accent 2" w:semiHidden="0" w:uiPriority="65" w:unhideWhenUsed="0"/>
-    <w:lsdException w:name="Medium List 2 Accent 2" w:semiHidden="0" w:uiPriority="66" w:unhideWhenUsed="0"/>
-    <w:lsdException w:name="Medium Grid 1 Accent 2" w:semiHidden="0" w:uiPriority="67" w:unhideWhenUsed="0"/>
-    <w:lsdException w:name="Medium Grid 2 Accent 2" w:semiHidden="0" w:uiPriority="68" w:unhideWhenUsed="0"/>
-    <w:lsdException w:name="Medium Grid 3 Accent 2" w:semiHidden="0" w:uiPriority="69" w:unhideWhenUsed="0"/>
-    <w:lsdException w:name="Dark List Accent 2" w:semiHidden="0" w:uiPriority="70" w:unhideWhenUsed="0"/>
-    <w:lsdException w:name="Colorful Shading Accent 2" w:semiHidden="0" w:uiPriority="71" w:unhideWhenUsed="0"/>
-    <w:lsdException w:name="Colorful List Accent 2" w:semiHidden="0" w:uiPriority="72" w:unhideWhenUsed="0"/>
-    <w:lsdException w:name="Colorful Grid Accent 2" w:semiHidden="0" w:uiPriority="73" w:unhideWhenUsed="0"/>
-    <w:lsdException w:name="Light Shading Accent 3" w:semiHidden="0" w:uiPriority="60" w:unhideWhenUsed="0"/>
-    <w:lsdException w:name="Light List Accent 3" w:semiHidden="0" w:uiPriority="61" w:unhideWhenUsed="0"/>
-    <w:lsdException w:name="Light Grid Accent 3" w:semiHidden="0" w:uiPriority="62" w:unhideWhenUsed="0"/>
-    <w:lsdException w:name="Medium Shading 1 Accent 3" w:semiHidden="0" w:uiPriority="63" w:unhideWhenUsed="0"/>
-    <w:lsdException w:name="Medium Shading 2 Accent 3" w:semiHidden="0" w:uiPriority="64" w:unhideWhenUsed="0"/>
-    <w:lsdException w:name="Medium List 1 Accent 3" w:semiHidden="0" w:uiPriority="65" w:unhideWhenUsed="0"/>
-    <w:lsdException w:name="Medium List 2 Accent 3" w:semiHidden="0" w:uiPriority="66" w:unhideWhenUsed="0"/>
-    <w:lsdException w:name="Medium Grid 1 Accent 3" w:semiHidden="0" w:uiPriority="67" w:unhideWhenUsed="0"/>
-    <w:lsdException w:name="Medium Grid 2 Accent 3" w:semiHidden="0" w:uiPriority="68" w:unhideWhenUsed="0"/>
-    <w:lsdException w:name="Medium Grid 3 Accent 3" w:semiHidden="0" w:uiPriority="69" w:unhideWhenUsed="0"/>
-    <w:lsdException w:name="Dark List Accent 3" w:semiHidden="0" w:uiPriority="70" w:unhideWhenUsed="0"/>
-    <w:lsdException w:name="Colorful Shading Accent 3" w:semiHidden="0" w:uiPriority="71" w:unhideWhenUsed="0"/>
-    <w:lsdException w:name="Colorful List Accent 3" w:semiHidden="0" w:uiPriority="72" w:unhideWhenUsed="0"/>
-    <w:lsdException w:name="Colorful Grid Accent 3" w:semiHidden="0" w:uiPriority="73" w:unhideWhenUsed="0"/>
-    <w:lsdException w:name="Light Shading Accent 4" w:semiHidden="0" w:uiPriority="60" w:unhideWhenUsed="0"/>
-    <w:lsdException w:name="Light List Accent 4" w:semiHidden="0" w:uiPriority="61" w:unhideWhenUsed="0"/>
-    <w:lsdException w:name="Light Grid Accent 4" w:semiHidden="0" w:uiPriority="62" w:unhideWhenUsed="0"/>
-    <w:lsdException w:name="Medium Shading 1 Accent 4" w:semiHidden="0" w:uiPriority="63" w:unhideWhenUsed="0"/>
-    <w:lsdException w:name="Medium Shading 2 Accent 4" w:semiHidden="0" w:uiPriority="64" w:unhideWhenUsed="0"/>
-    <w:lsdException w:name="Medium List 1 Accent 4" w:semiHidden="0" w:uiPriority="65" w:unhideWhenUsed="0"/>
-    <w:lsdException w:name="Medium List 2 Accent 4" w:semiHidden="0" w:uiPriority="66" w:unhideWhenUsed="0"/>
-    <w:lsdException w:name="Medium Grid 1 Accent 4" w:semiHidden="0" w:uiPriority="67" w:unhideWhenUsed="0"/>
-    <w:lsdException w:name="Medium Grid 2 Accent 4" w:semiHidden="0" w:uiPriority="68" w:unhideWhenUsed="0"/>
-    <w:lsdException w:name="Medium Grid 3 Accent 4" w:semiHidden="0" w:uiPriority="69" w:unhideWhenUsed="0"/>
-    <w:lsdException w:name="Dark List Accent 4" w:semiHidden="0" w:uiPriority="70" w:unhideWhenUsed="0"/>
-    <w:lsdException w:name="Colorful Shading Accent 4" w:semiHidden="0" w:uiPriority="71" w:unhideWhenUsed="0"/>
-    <w:lsdException w:name="Colorful List Accent 4" w:semiHidden="0" w:uiPriority="72" w:unhideWhenUsed="0"/>
-    <w:lsdException w:name="Colorful Grid Accent 4" w:semiHidden="0" w:uiPriority="73" w:unhideWhenUsed="0"/>
-    <w:lsdException w:name="Light Shading Accent 5" w:semiHidden="0" w:uiPriority="60" w:unhideWhenUsed="0"/>
-    <w:lsdException w:name="Light List Accent 5" w:semiHidden="0" w:uiPriority="61" w:unhideWhenUsed="0"/>
-    <w:lsdException w:name="Light Grid Accent 5" w:semiHidden="0" w:uiPriority="62" w:unhideWhenUsed="0"/>
-    <w:lsdException w:name="Medium Shading 1 Accent 5" w:semiHidden="0" w:uiPriority="63" w:unhideWhenUsed="0"/>
-    <w:lsdException w:name="Medium Shading 2 Accent 5" w:semiHidden="0" w:uiPriority="64" w:unhideWhenUsed="0"/>
-    <w:lsdException w:name="Medium List 1 Accent 5" w:semiHidden="0" w:uiPriority="65" w:unhideWhenUsed="0"/>
-    <w:lsdException w:name="Medium List 2 Accent 5" w:semiHidden="0" w:uiPriority="66" w:unhideWhenUsed="0"/>
-    <w:lsdException w:name="Medium Grid 1 Accent 5" w:semiHidden="0" w:uiPriority="67" w:unhideWhenUsed="0"/>
-    <w:lsdException w:name="Medium Grid 2 Accent 5" w:semiHidden="0" w:uiPriority="68" w:unhideWhenUsed="0"/>
-    <w:lsdException w:name="Medium Grid 3 Accent 5" w:semiHidden="0" w:uiPriority="69" w:unhideWhenUsed="0"/>
-    <w:lsdException w:name="Dark List Accent 5" w:semiHidden="0" w:uiPriority="70" w:unhideWhenUsed="0"/>
-    <w:lsdException w:name="Colorful Shading Accent 5" w:semiHidden="0" w:uiPriority="71" w:unhideWhenUsed="0"/>
-    <w:lsdException w:name="Colorful List Accent 5" w:semiHidden="0" w:uiPriority="72" w:unhideWhenUsed="0"/>
-    <w:lsdException w:name="Colorful Grid Accent 5" w:semiHidden="0" w:uiPriority="73" w:unhideWhenUsed="0"/>
-    <w:lsdException w:name="Light Shading Accent 6" w:semiHidden="0" w:uiPriority="60" w:unhideWhenUsed="0"/>
-    <w:lsdException w:name="Light List Accent 6" w:semiHidden="0" w:uiPriority="61" w:unhideWhenUsed="0"/>
-    <w:lsdException w:name="Light Grid Accent 6" w:semiHidden="0" w:uiPriority="62" w:unhideWhenUsed="0"/>
-    <w:lsdException w:name="Medium Shading 1 Accent 6" w:semiHidden="0" w:uiPriority="63" w:unhideWhenUsed="0"/>
-    <w:lsdException w:name="Medium Shading 2 Accent 6" w:semiHidden="0" w:uiPriority="64" w:unhideWhenUsed="0"/>
-    <w:lsdException w:name="Medium List 1 Accent 6" w:semiHidden="0" w:uiPriority="65" w:unhideWhenUsed="0"/>
-    <w:lsdException w:name="Medium List 2 Accent 6" w:semiHidden="0" w:uiPriority="66" w:unhideWhenUsed="0"/>
-    <w:lsdException w:name="Medium Grid 1 Accent 6" w:semiHidden="0" w:uiPriority="67" w:unhideWhenUsed="0"/>
-    <w:lsdException w:name="Medium Grid 2 Accent 6" w:semiHidden="0" w:uiPriority="68" w:unhideWhenUsed="0"/>
-    <w:lsdException w:name="Medium Grid 3 Accent 6" w:semiHidden="0" w:uiPriority="69" w:unhideWhenUsed="0"/>
-    <w:lsdException w:name="Dark List Accent 6" w:semiHidden="0" w:uiPriority="70" w:unhideWhenUsed="0"/>
-    <w:lsdException w:name="Colorful Shading Accent 6" w:semiHidden="0" w:uiPriority="71" w:unhideWhenUsed="0"/>
-    <w:lsdException w:name="Colorful List Accent 6" w:semiHidden="0" w:uiPriority="72" w:unhideWhenUsed="0"/>
-    <w:lsdException w:name="Colorful Grid Accent 6" w:semiHidden="0" w:uiPriority="73" w:unhideWhenUsed="0"/>
-    <w:lsdException w:name="Subtle Emphasis" w:semiHidden="0" w:uiPriority="19" w:unhideWhenUsed="0" w:qFormat="1"/>
-    <w:lsdException w:name="Intense Emphasis" w:semiHidden="0" w:uiPriority="21" w:unhideWhenUsed="0" w:qFormat="1"/>
-    <w:lsdException w:name="Subtle Reference" w:semiHidden="0" w:uiPriority="31" w:unhideWhenUsed="0" w:qFormat="1"/>
-    <w:lsdException w:name="Intense Reference" w:semiHidden="0" w:uiPriority="32" w:unhideWhenUsed="0" w:qFormat="1"/>
-    <w:lsdException w:name="Book Title" w:semiHidden="0" w:uiPriority="33" w:unhideWhenUsed="0" w:qFormat="1"/>
-    <w:lsdException w:name="Bibliography" w:uiPriority="37"/>
-    <w:lsdException w:name="TOC Heading" w:uiPriority="39" w:qFormat="1"/>
+  <w:latentStyles w:defLockedState="0" w:defUIPriority="99" w:defSemiHidden="0" w:defUnhideWhenUsed="0" w:defQFormat="0" w:count="372">
+    <w:lsdException w:name="Normal" w:uiPriority="0" w:qFormat="1"/>
+    <w:lsdException w:name="heading 1" w:uiPriority="9" w:qFormat="1"/>
+    <w:lsdException w:name="heading 2" w:semiHidden="1" w:uiPriority="9" w:unhideWhenUsed="1" w:qFormat="1"/>
+    <w:lsdException w:name="heading 3" w:semiHidden="1" w:uiPriority="9" w:unhideWhenUsed="1" w:qFormat="1"/>
+    <w:lsdException w:name="heading 4" w:semiHidden="1" w:uiPriority="9" w:unhideWhenUsed="1" w:qFormat="1"/>
+    <w:lsdException w:name="heading 5" w:semiHidden="1" w:uiPriority="9" w:unhideWhenUsed="1" w:qFormat="1"/>
+    <w:lsdException w:name="heading 6" w:semiHidden="1" w:uiPriority="9" w:unhideWhenUsed="1" w:qFormat="1"/>
+    <w:lsdException w:name="heading 7" w:semiHidden="1" w:uiPriority="9" w:unhideWhenUsed="1" w:qFormat="1"/>
+    <w:lsdException w:name="heading 8" w:semiHidden="1" w:uiPriority="9" w:unhideWhenUsed="1" w:qFormat="1"/>
+    <w:lsdException w:name="heading 9" w:semiHidden="1" w:uiPriority="9" w:unhideWhenUsed="1" w:qFormat="1"/>
+    <w:lsdException w:name="index 1" w:semiHidden="1" w:unhideWhenUsed="1"/>
+    <w:lsdException w:name="index 2" w:semiHidden="1" w:unhideWhenUsed="1"/>
+    <w:lsdException w:name="index 3" w:semiHidden="1" w:unhideWhenUsed="1"/>
+    <w:lsdException w:name="index 4" w:semiHidden="1" w:unhideWhenUsed="1"/>
+    <w:lsdException w:name="index 5" w:semiHidden="1" w:unhideWhenUsed="1"/>
+    <w:lsdException w:name="index 6" w:semiHidden="1" w:unhideWhenUsed="1"/>
+    <w:lsdException w:name="index 7" w:semiHidden="1" w:unhideWhenUsed="1"/>
+    <w:lsdException w:name="index 8" w:semiHidden="1" w:unhideWhenUsed="1"/>
+    <w:lsdException w:name="index 9" w:semiHidden="1" w:unhideWhenUsed="1"/>
+    <w:lsdException w:name="toc 1" w:semiHidden="1" w:uiPriority="39" w:unhideWhenUsed="1"/>
+    <w:lsdException w:name="toc 2" w:semiHidden="1" w:uiPriority="39" w:unhideWhenUsed="1"/>
+    <w:lsdException w:name="toc 3" w:semiHidden="1" w:uiPriority="39" w:unhideWhenUsed="1"/>
+    <w:lsdException w:name="toc 4" w:semiHidden="1" w:uiPriority="39" w:unhideWhenUsed="1"/>
+    <w:lsdException w:name="toc 5" w:semiHidden="1" w:uiPriority="39" w:unhideWhenUsed="1"/>
+    <w:lsdException w:name="toc 6" w:semiHidden="1" w:uiPriority="39" w:unhideWhenUsed="1"/>
+    <w:lsdException w:name="toc 7" w:semiHidden="1" w:uiPriority="39" w:unhideWhenUsed="1"/>
+    <w:lsdException w:name="toc 8" w:semiHidden="1" w:uiPriority="39" w:unhideWhenUsed="1"/>
+    <w:lsdException w:name="toc 9" w:semiHidden="1" w:uiPriority="39" w:unhideWhenUsed="1"/>
+    <w:lsdException w:name="Normal Indent" w:semiHidden="1" w:unhideWhenUsed="1"/>
+    <w:lsdException w:name="footnote text" w:semiHidden="1" w:unhideWhenUsed="1"/>
+    <w:lsdException w:name="annotation text" w:semiHidden="1" w:unhideWhenUsed="1"/>
+    <w:lsdException w:name="header" w:semiHidden="1" w:unhideWhenUsed="1"/>
+    <w:lsdException w:name="footer" w:semiHidden="1" w:unhideWhenUsed="1"/>
+    <w:lsdException w:name="index heading" w:semiHidden="1" w:unhideWhenUsed="1"/>
+    <w:lsdException w:name="caption" w:semiHidden="1" w:uiPriority="35" w:unhideWhenUsed="1" w:qFormat="1"/>
+    <w:lsdException w:name="table of figures" w:semiHidden="1" w:unhideWhenUsed="1"/>
+    <w:lsdException w:name="envelope address" w:semiHidden="1" w:unhideWhenUsed="1"/>
+    <w:lsdException w:name="envelope return" w:semiHidden="1" w:unhideWhenUsed="1"/>
+    <w:lsdException w:name="footnote reference" w:semiHidden="1" w:unhideWhenUsed="1"/>
+    <w:lsdException w:name="annotation reference" w:semiHidden="1" w:unhideWhenUsed="1"/>
+    <w:lsdException w:name="line number" w:semiHidden="1" w:unhideWhenUsed="1"/>
+    <w:lsdException w:name="page number" w:semiHidden="1" w:unhideWhenUsed="1"/>
+    <w:lsdException w:name="endnote reference" w:semiHidden="1" w:unhideWhenUsed="1"/>
+    <w:lsdException w:name="endnote text" w:semiHidden="1" w:unhideWhenUsed="1"/>
+    <w:lsdException w:name="table of authorities" w:semiHidden="1" w:unhideWhenUsed="1"/>
+    <w:lsdException w:name="macro" w:semiHidden="1" w:unhideWhenUsed="1"/>
+    <w:lsdException w:name="toa heading" w:semiHidden="1" w:unhideWhenUsed="1"/>
+    <w:lsdException w:name="List" w:semiHidden="1" w:unhideWhenUsed="1"/>
+    <w:lsdException w:name="List Bullet" w:semiHidden="1" w:unhideWhenUsed="1"/>
+    <w:lsdException w:name="List Number" w:semiHidden="1" w:unhideWhenUsed="1"/>
+    <w:lsdException w:name="List 2" w:semiHidden="1" w:unhideWhenUsed="1"/>
+    <w:lsdException w:name="List 3" w:semiHidden="1" w:unhideWhenUsed="1"/>
+    <w:lsdException w:name="List 4" w:semiHidden="1" w:unhideWhenUsed="1"/>
+    <w:lsdException w:name="List 5" w:semiHidden="1" w:unhideWhenUsed="1"/>
+    <w:lsdException w:name="List Bullet 2" w:semiHidden="1" w:unhideWhenUsed="1"/>
+    <w:lsdException w:name="List Bullet 3" w:semiHidden="1" w:unhideWhenUsed="1"/>
+    <w:lsdException w:name="List Bullet 4" w:semiHidden="1" w:unhideWhenUsed="1"/>
+    <w:lsdException w:name="List Bullet 5" w:semiHidden="1" w:unhideWhenUsed="1"/>
+    <w:lsdException w:name="List Number 2" w:semiHidden="1" w:unhideWhenUsed="1"/>
+    <w:lsdException w:name="List Number 3" w:semiHidden="1" w:unhideWhenUsed="1"/>
+    <w:lsdException w:name="List Number 4" w:semiHidden="1" w:unhideWhenUsed="1"/>
+    <w:lsdException w:name="List Number 5" w:semiHidden="1" w:unhideWhenUsed="1"/>
+    <w:lsdException w:name="Title" w:uiPriority="10" w:qFormat="1"/>
+    <w:lsdException w:name="Closing" w:semiHidden="1" w:unhideWhenUsed="1"/>
+    <w:lsdException w:name="Signature" w:semiHidden="1" w:unhideWhenUsed="1"/>
+    <w:lsdException w:name="Default Paragraph Font" w:semiHidden="1" w:uiPriority="1" w:unhideWhenUsed="1"/>
+    <w:lsdException w:name="Body Text" w:semiHidden="1" w:unhideWhenUsed="1"/>
+    <w:lsdException w:name="Body Text Indent" w:semiHidden="1" w:unhideWhenUsed="1"/>
+    <w:lsdException w:name="List Continue" w:semiHidden="1" w:unhideWhenUsed="1"/>
+    <w:lsdException w:name="List Continue 2" w:semiHidden="1" w:unhideWhenUsed="1"/>
+    <w:lsdException w:name="List Continue 3" w:semiHidden="1" w:unhideWhenUsed="1"/>
+    <w:lsdException w:name="List Continue 4" w:semiHidden="1" w:unhideWhenUsed="1"/>
+    <w:lsdException w:name="List Continue 5" w:semiHidden="1" w:unhideWhenUsed="1"/>
+    <w:lsdException w:name="Message Header" w:semiHidden="1" w:unhideWhenUsed="1"/>
+    <w:lsdException w:name="Subtitle" w:uiPriority="11" w:qFormat="1"/>
+    <w:lsdException w:name="Salutation" w:semiHidden="1" w:unhideWhenUsed="1"/>
+    <w:lsdException w:name="Date" w:semiHidden="1" w:unhideWhenUsed="1"/>
+    <w:lsdException w:name="Body Text First Indent" w:semiHidden="1" w:unhideWhenUsed="1"/>
+    <w:lsdException w:name="Body Text First Indent 2" w:semiHidden="1" w:unhideWhenUsed="1"/>
+    <w:lsdException w:name="Note Heading" w:semiHidden="1" w:unhideWhenUsed="1"/>
+    <w:lsdException w:name="Body Text 2" w:semiHidden="1" w:unhideWhenUsed="1"/>
+    <w:lsdException w:name="Body Text 3" w:semiHidden="1" w:unhideWhenUsed="1"/>
+    <w:lsdException w:name="Body Text Indent 2" w:semiHidden="1" w:unhideWhenUsed="1"/>
+    <w:lsdException w:name="Body Text Indent 3" w:semiHidden="1" w:unhideWhenUsed="1"/>
+    <w:lsdException w:name="Block Text" w:semiHidden="1" w:unhideWhenUsed="1"/>
+    <w:lsdException w:name="Hyperlink" w:semiHidden="1" w:unhideWhenUsed="1"/>
+    <w:lsdException w:name="FollowedHyperlink" w:semiHidden="1" w:unhideWhenUsed="1"/>
+    <w:lsdException w:name="Strong" w:uiPriority="22" w:qFormat="1"/>
+    <w:lsdException w:name="Emphasis" w:uiPriority="20" w:qFormat="1"/>
+    <w:lsdException w:name="Document Map" w:semiHidden="1" w:unhideWhenUsed="1"/>
+    <w:lsdException w:name="Plain Text" w:semiHidden="1" w:unhideWhenUsed="1"/>
+    <w:lsdException w:name="E-mail Signature" w:semiHidden="1" w:unhideWhenUsed="1"/>
+    <w:lsdException w:name="HTML Top of Form" w:semiHidden="1" w:unhideWhenUsed="1"/>
+    <w:lsdException w:name="HTML Bottom of Form" w:semiHidden="1" w:unhideWhenUsed="1"/>
+    <w:lsdException w:name="Normal (Web)" w:semiHidden="1" w:unhideWhenUsed="1"/>
+    <w:lsdException w:name="HTML Acronym" w:semiHidden="1" w:unhideWhenUsed="1"/>
+    <w:lsdException w:name="HTML Address" w:semiHidden="1" w:unhideWhenUsed="1"/>
+    <w:lsdException w:name="HTML Cite" w:semiHidden="1" w:unhideWhenUsed="1"/>
+    <w:lsdException w:name="HTML Code" w:semiHidden="1" w:unhideWhenUsed="1"/>
+    <w:lsdException w:name="HTML Definition" w:semiHidden="1" w:unhideWhenUsed="1"/>
+    <w:lsdException w:name="HTML Keyboard" w:semiHidden="1" w:unhideWhenUsed="1"/>
+    <w:lsdException w:name="HTML Preformatted" w:semiHidden="1" w:unhideWhenUsed="1"/>
+    <w:lsdException w:name="HTML Sample" w:semiHidden="1" w:unhideWhenUsed="1"/>
+    <w:lsdException w:name="HTML Typewriter" w:semiHidden="1" w:unhideWhenUsed="1"/>
+    <w:lsdException w:name="HTML Variable" w:semiHidden="1" w:unhideWhenUsed="1"/>
+    <w:lsdException w:name="Normal Table" w:semiHidden="1" w:unhideWhenUsed="1"/>
+    <w:lsdException w:name="annotation subject" w:semiHidden="1" w:unhideWhenUsed="1"/>
+    <w:lsdException w:name="No List" w:semiHidden="1" w:unhideWhenUsed="1"/>
+    <w:lsdException w:name="Outline List 1" w:semiHidden="1" w:unhideWhenUsed="1"/>
+    <w:lsdException w:name="Outline List 2" w:semiHidden="1" w:unhideWhenUsed="1"/>
+    <w:lsdException w:name="Outline List 3" w:semiHidden="1" w:unhideWhenUsed="1"/>
+    <w:lsdException w:name="Table Simple 1" w:semiHidden="1" w:unhideWhenUsed="1"/>
+    <w:lsdException w:name="Table Simple 2" w:semiHidden="1" w:unhideWhenUsed="1"/>
+    <w:lsdException w:name="Table Simple 3" w:semiHidden="1" w:unhideWhenUsed="1"/>
+    <w:lsdException w:name="Table Classic 1" w:semiHidden="1" w:unhideWhenUsed="1"/>
+    <w:lsdException w:name="Table Classic 2" w:semiHidden="1" w:unhideWhenUsed="1"/>
+    <w:lsdException w:name="Table Classic 3" w:semiHidden="1" w:unhideWhenUsed="1"/>
+    <w:lsdException w:name="Table Classic 4" w:semiHidden="1" w:unhideWhenUsed="1"/>
+    <w:lsdException w:name="Table Colorful 1" w:semiHidden="1" w:unhideWhenUsed="1"/>
+    <w:lsdException w:name="Table Colorful 2" w:semiHidden="1" w:unhideWhenUsed="1"/>
+    <w:lsdException w:name="Table Colorful 3" w:semiHidden="1" w:unhideWhenUsed="1"/>
+    <w:lsdException w:name="Table Columns 1" w:semiHidden="1" w:unhideWhenUsed="1"/>
+    <w:lsdException w:name="Table Columns 2" w:semiHidden="1" w:unhideWhenUsed="1"/>
+    <w:lsdException w:name="Table Columns 3" w:semiHidden="1" w:unhideWhenUsed="1"/>
+    <w:lsdException w:name="Table Columns 4" w:semiHidden="1" w:unhideWhenUsed="1"/>
+    <w:lsdException w:name="Table Columns 5" w:semiHidden="1" w:unhideWhenUsed="1"/>
+    <w:lsdException w:name="Table Grid 1" w:semiHidden="1" w:unhideWhenUsed="1"/>
+    <w:lsdException w:name="Table Grid 2" w:semiHidden="1" w:unhideWhenUsed="1"/>
+    <w:lsdException w:name="Table Grid 3" w:semiHidden="1" w:unhideWhenUsed="1"/>
+    <w:lsdException w:name="Table Grid 4" w:semiHidden="1" w:unhideWhenUsed="1"/>
+    <w:lsdException w:name="Table Grid 5" w:semiHidden="1" w:unhideWhenUsed="1"/>
+    <w:lsdException w:name="Table Grid 6" w:semiHidden="1" w:unhideWhenUsed="1"/>
+    <w:lsdException w:name="Table Grid 7" w:semiHidden="1" w:unhideWhenUsed="1"/>
+    <w:lsdException w:name="Table Grid 8" w:semiHidden="1" w:unhideWhenUsed="1"/>
+    <w:lsdException w:name="Table List 1" w:semiHidden="1" w:unhideWhenUsed="1"/>
+    <w:lsdException w:name="Table List 2" w:semiHidden="1" w:unhideWhenUsed="1"/>
+    <w:lsdException w:name="Table List 3" w:semiHidden="1" w:unhideWhenUsed="1"/>
+    <w:lsdException w:name="Table List 4" w:semiHidden="1" w:unhideWhenUsed="1"/>
+    <w:lsdException w:name="Table List 5" w:semiHidden="1" w:unhideWhenUsed="1"/>
+    <w:lsdException w:name="Table List 6" w:semiHidden="1" w:unhideWhenUsed="1"/>
+    <w:lsdException w:name="Table List 7" w:semiHidden="1" w:unhideWhenUsed="1"/>
+    <w:lsdException w:name="Table List 8" w:semiHidden="1" w:unhideWhenUsed="1"/>
+    <w:lsdException w:name="Table 3D effects 1" w:semiHidden="1" w:unhideWhenUsed="1"/>
+    <w:lsdException w:name="Table 3D effects 2" w:semiHidden="1" w:unhideWhenUsed="1"/>
+    <w:lsdException w:name="Table 3D effects 3" w:semiHidden="1" w:unhideWhenUsed="1"/>
+    <w:lsdException w:name="Table Contemporary" w:semiHidden="1" w:unhideWhenUsed="1"/>
+    <w:lsdException w:name="Table Elegant" w:semiHidden="1" w:unhideWhenUsed="1"/>
+    <w:lsdException w:name="Table Professional" w:semiHidden="1" w:unhideWhenUsed="1"/>
+    <w:lsdException w:name="Table Subtle 1" w:semiHidden="1" w:unhideWhenUsed="1"/>
+    <w:lsdException w:name="Table Subtle 2" w:semiHidden="1" w:unhideWhenUsed="1"/>
+    <w:lsdException w:name="Table Web 1" w:semiHidden="1" w:unhideWhenUsed="1"/>
+    <w:lsdException w:name="Table Web 2" w:semiHidden="1" w:unhideWhenUsed="1"/>
+    <w:lsdException w:name="Table Web 3" w:semiHidden="1" w:unhideWhenUsed="1"/>
+    <w:lsdException w:name="Balloon Text" w:semiHidden="1" w:unhideWhenUsed="1"/>
+    <w:lsdException w:name="Table Grid" w:uiPriority="59"/>
+    <w:lsdException w:name="Table Theme" w:semiHidden="1" w:unhideWhenUsed="1"/>
+    <w:lsdException w:name="Placeholder Text" w:semiHidden="1"/>
+    <w:lsdException w:name="No Spacing" w:uiPriority="1" w:qFormat="1"/>
+    <w:lsdException w:name="Light Shading" w:uiPriority="60"/>
+    <w:lsdException w:name="Light List" w:uiPriority="61"/>
+    <w:lsdException w:name="Light Grid" w:uiPriority="62"/>
+    <w:lsdException w:name="Medium Shading 1" w:uiPriority="63"/>
+    <w:lsdException w:name="Medium Shading 2" w:uiPriority="64"/>
+    <w:lsdException w:name="Medium List 1" w:uiPriority="65"/>
+    <w:lsdException w:name="Medium List 2" w:uiPriority="66"/>
+    <w:lsdException w:name="Medium Grid 1" w:uiPriority="67"/>
+    <w:lsdException w:name="Medium Grid 2" w:uiPriority="68"/>
+    <w:lsdException w:name="Medium Grid 3" w:uiPriority="69"/>
+    <w:lsdException w:name="Dark List" w:uiPriority="70"/>
+    <w:lsdException w:name="Colorful Shading" w:uiPriority="71"/>
+    <w:lsdException w:name="Colorful List" w:uiPriority="72"/>
+    <w:lsdException w:name="Colorful Grid" w:uiPriority="73"/>
+    <w:lsdException w:name="Light Shading Accent 1" w:uiPriority="60"/>
+    <w:lsdException w:name="Light List Accent 1" w:uiPriority="61"/>
+    <w:lsdException w:name="Light Grid Accent 1" w:uiPriority="62"/>
+    <w:lsdException w:name="Medium Shading 1 Accent 1" w:uiPriority="63"/>
+    <w:lsdException w:name="Medium Shading 2 Accent 1" w:uiPriority="64"/>
+    <w:lsdException w:name="Medium List 1 Accent 1" w:uiPriority="65"/>
+    <w:lsdException w:name="Revision" w:semiHidden="1"/>
+    <w:lsdException w:name="List Paragraph" w:uiPriority="34" w:qFormat="1"/>
+    <w:lsdException w:name="Quote" w:uiPriority="29" w:qFormat="1"/>
+    <w:lsdException w:name="Intense Quote" w:uiPriority="30" w:qFormat="1"/>
+    <w:lsdException w:name="Medium List 2 Accent 1" w:uiPriority="66"/>
+    <w:lsdException w:name="Medium Grid 1 Accent 1" w:uiPriority="67"/>
+    <w:lsdException w:name="Medium Grid 2 Accent 1" w:uiPriority="68"/>
+    <w:lsdException w:name="Medium Grid 3 Accent 1" w:uiPriority="69"/>
+    <w:lsdException w:name="Dark List Accent 1" w:uiPriority="70"/>
+    <w:lsdException w:name="Colorful Shading Accent 1" w:uiPriority="71"/>
+    <w:lsdException w:name="Colorful List Accent 1" w:uiPriority="72"/>
+    <w:lsdException w:name="Colorful Grid Accent 1" w:uiPriority="73"/>
+    <w:lsdException w:name="Light Shading Accent 2" w:uiPriority="60"/>
+    <w:lsdException w:name="Light List Accent 2" w:uiPriority="61"/>
+    <w:lsdException w:name="Light Grid Accent 2" w:uiPriority="62"/>
+    <w:lsdException w:name="Medium Shading 1 Accent 2" w:uiPriority="63"/>
+    <w:lsdException w:name="Medium Shading 2 Accent 2" w:uiPriority="64"/>
+    <w:lsdException w:name="Medium List 1 Accent 2" w:uiPriority="65"/>
+    <w:lsdException w:name="Medium List 2 Accent 2" w:uiPriority="66"/>
+    <w:lsdException w:name="Medium Grid 1 Accent 2" w:uiPriority="67"/>
+    <w:lsdException w:name="Medium Grid 2 Accent 2" w:uiPriority="68"/>
+    <w:lsdException w:name="Medium Grid 3 Accent 2" w:uiPriority="69"/>
+    <w:lsdException w:name="Dark List Accent 2" w:uiPriority="70"/>
+    <w:lsdException w:name="Colorful Shading Accent 2" w:uiPriority="71"/>
+    <w:lsdException w:name="Colorful List Accent 2" w:uiPriority="72"/>
+    <w:lsdException w:name="Colorful Grid Accent 2" w:uiPriority="73"/>
+    <w:lsdException w:name="Light Shading Accent 3" w:uiPriority="60"/>
+    <w:lsdException w:name="Light List Accent 3" w:uiPriority="61"/>
+    <w:lsdException w:name="Light Grid Accent 3" w:uiPriority="62"/>
+    <w:lsdException w:name="Medium Shading 1 Accent 3" w:uiPriority="63"/>
+    <w:lsdException w:name="Medium Shading 2 Accent 3" w:uiPriority="64"/>
+    <w:lsdException w:name="Medium List 1 Accent 3" w:uiPriority="65"/>
+    <w:lsdException w:name="Medium List 2 Accent 3" w:uiPriority="66"/>
+    <w:lsdException w:name="Medium Grid 1 Accent 3" w:uiPriority="67"/>
+    <w:lsdException w:name="Medium Grid 2 Accent 3" w:uiPriority="68"/>
+    <w:lsdException w:name="Medium Grid 3 Accent 3" w:uiPriority="69"/>
+    <w:lsdException w:name="Dark List Accent 3" w:uiPriority="70"/>
+    <w:lsdException w:name="Colorful Shading Accent 3" w:uiPriority="71"/>
+    <w:lsdException w:name="Colorful List Accent 3" w:uiPriority="72"/>
+    <w:lsdException w:name="Colorful Grid Accent 3" w:uiPriority="73"/>
+    <w:lsdException w:name="Light Shading Accent 4" w:uiPriority="60"/>
+    <w:lsdException w:name="Light List Accent 4" w:uiPriority="61"/>
+    <w:lsdException w:name="Light Grid Accent 4" w:uiPriority="62"/>
+    <w:lsdException w:name="Medium Shading 1 Accent 4" w:uiPriority="63"/>
+    <w:lsdException w:name="Medium Shading 2 Accent 4" w:uiPriority="64"/>
+    <w:lsdException w:name="Medium List 1 Accent 4" w:uiPriority="65"/>
+    <w:lsdException w:name="Medium List 2 Accent 4" w:uiPriority="66"/>
+    <w:lsdException w:name="Medium Grid 1 Accent 4" w:uiPriority="67"/>
+    <w:lsdException w:name="Medium Grid 2 Accent 4" w:uiPriority="68"/>
+    <w:lsdException w:name="Medium Grid 3 Accent 4" w:uiPriority="69"/>
+    <w:lsdException w:name="Dark List Accent 4" w:uiPriority="70"/>
+    <w:lsdException w:name="Colorful Shading Accent 4" w:uiPriority="71"/>
+    <w:lsdException w:name="Colorful List Accent 4" w:uiPriority="72"/>
+    <w:lsdException w:name="Colorful Grid Accent 4" w:uiPriority="73"/>
+    <w:lsdException w:name="Light Shading Accent 5" w:uiPriority="60"/>
+    <w:lsdException w:name="Light List Accent 5" w:uiPriority="61"/>
+    <w:lsdException w:name="Light Grid Accent 5" w:uiPriority="62"/>
+    <w:lsdException w:name="Medium Shading 1 Accent 5" w:uiPriority="63"/>
+    <w:lsdException w:name="Medium Shading 2 Accent 5" w:uiPriority="64"/>
+    <w:lsdException w:name="Medium List 1 Accent 5" w:uiPriority="65"/>
+    <w:lsdException w:name="Medium List 2 Accent 5" w:uiPriority="66"/>
+    <w:lsdException w:name="Medium Grid 1 Accent 5" w:uiPriority="67"/>
+    <w:lsdException w:name="Medium Grid 2 Accent 5" w:uiPriority="68"/>
+    <w:lsdException w:name="Medium Grid 3 Accent 5" w:uiPriority="69"/>
+    <w:lsdException w:name="Dark List Accent 5" w:uiPriority="70"/>
+    <w:lsdException w:name="Colorful Shading Accent 5" w:uiPriority="71"/>
+    <w:lsdException w:name="Colorful List Accent 5" w:uiPriority="72"/>
+    <w:lsdException w:name="Colorful Grid Accent 5" w:uiPriority="73"/>
+    <w:lsdException w:name="Light Shading Accent 6" w:uiPriority="60"/>
+    <w:lsdException w:name="Light List Accent 6" w:uiPriority="61"/>
+    <w:lsdException w:name="Light Grid Accent 6" w:uiPriority="62"/>
+    <w:lsdException w:name="Medium Shading 1 Accent 6" w:uiPriority="63"/>
+    <w:lsdException w:name="Medium Shading 2 Accent 6" w:uiPriority="64"/>
+    <w:lsdException w:name="Medium List 1 Accent 6" w:uiPriority="65"/>
+    <w:lsdException w:name="Medium List 2 Accent 6" w:uiPriority="66"/>
+    <w:lsdException w:name="Medium Grid 1 Accent 6" w:uiPriority="67"/>
+    <w:lsdException w:name="Medium Grid 2 Accent 6" w:uiPriority="68"/>
+    <w:lsdException w:name="Medium Grid 3 Accent 6" w:uiPriority="69"/>
+    <w:lsdException w:name="Dark List Accent 6" w:uiPriority="70"/>
+    <w:lsdException w:name="Colorful Shading Accent 6" w:uiPriority="71"/>
+    <w:lsdException w:name="Colorful List Accent 6" w:uiPriority="72"/>
+    <w:lsdException w:name="Colorful Grid Accent 6" w:uiPriority="73"/>
+    <w:lsdException w:name="Subtle Emphasis" w:uiPriority="19" w:qFormat="1"/>
+    <w:lsdException w:name="Intense Emphasis" w:uiPriority="21" w:qFormat="1"/>
+    <w:lsdException w:name="Subtle Reference" w:uiPriority="31" w:qFormat="1"/>
+    <w:lsdException w:name="Intense Reference" w:uiPriority="32" w:qFormat="1"/>
+    <w:lsdException w:name="Book Title" w:uiPriority="33" w:qFormat="1"/>
+    <w:lsdException w:name="Bibliography" w:semiHidden="1" w:uiPriority="37" w:unhideWhenUsed="1"/>
+    <w:lsdException w:name="TOC Heading" w:semiHidden="1" w:uiPriority="39" w:unhideWhenUsed="1" w:qFormat="1"/>
+    <w:lsdException w:name="Plain Table 1" w:uiPriority="41"/>
+    <w:lsdException w:name="Plain Table 2" w:uiPriority="42"/>
+    <w:lsdException w:name="Plain Table 3" w:uiPriority="43"/>
+    <w:lsdException w:name="Plain Table 4" w:uiPriority="44"/>
+    <w:lsdException w:name="Plain Table 5" w:uiPriority="45"/>
+    <w:lsdException w:name="Grid Table Light" w:uiPriority="40"/>
+    <w:lsdException w:name="Grid Table 1 Light" w:uiPriority="46"/>
+    <w:lsdException w:name="Grid Table 2" w:uiPriority="47"/>
+    <w:lsdException w:name="Grid Table 3" w:uiPriority="48"/>
+    <w:lsdException w:name="Grid Table 4" w:uiPriority="49"/>
+    <w:lsdException w:name="Grid Table 5 Dark" w:uiPriority="50"/>
+    <w:lsdException w:name="Grid Table 6 Colorful" w:uiPriority="51"/>
+    <w:lsdException w:name="Grid Table 7 Colorful" w:uiPriority="52"/>
+    <w:lsdException w:name="Grid Table 1 Light Accent 1" w:uiPriority="46"/>
+    <w:lsdException w:name="Grid Table 2 Accent 1" w:uiPriority="47"/>
+    <w:lsdException w:name="Grid Table 3 Accent 1" w:uiPriority="48"/>
+    <w:lsdException w:name="Grid Table 4 Accent 1" w:uiPriority="49"/>
+    <w:lsdException w:name="Grid Table 5 Dark Accent 1" w:uiPriority="50"/>
+    <w:lsdException w:name="Grid Table 6 Colorful Accent 1" w:uiPriority="51"/>
+    <w:lsdException w:name="Grid Table 7 Colorful Accent 1" w:uiPriority="52"/>
+    <w:lsdException w:name="Grid Table 1 Light Accent 2" w:uiPriority="46"/>
+    <w:lsdException w:name="Grid Table 2 Accent 2" w:uiPriority="47"/>
+    <w:lsdException w:name="Grid Table 3 Accent 2" w:uiPriority="48"/>
+    <w:lsdException w:name="Grid Table 4 Accent 2" w:uiPriority="49"/>
+    <w:lsdException w:name="Grid Table 5 Dark Accent 2" w:uiPriority="50"/>
+    <w:lsdException w:name="Grid Table 6 Colorful Accent 2" w:uiPriority="51"/>
+    <w:lsdException w:name="Grid Table 7 Colorful Accent 2" w:uiPriority="52"/>
+    <w:lsdException w:name="Grid Table 1 Light Accent 3" w:uiPriority="46"/>
+    <w:lsdException w:name="Grid Table 2 Accent 3" w:uiPriority="47"/>
+    <w:lsdException w:name="Grid Table 3 Accent 3" w:uiPriority="48"/>
+    <w:lsdException w:name="Grid Table 4 Accent 3" w:uiPriority="49"/>
+    <w:lsdException w:name="Grid Table 5 Dark Accent 3" w:uiPriority="50"/>
+    <w:lsdException w:name="Grid Table 6 Colorful Accent 3" w:uiPriority="51"/>
+    <w:lsdException w:name="Grid Table 7 Colorful Accent 3" w:uiPriority="52"/>
+    <w:lsdException w:name="Grid Table 1 Light Accent 4" w:uiPriority="46"/>
+    <w:lsdException w:name="Grid Table 2 Accent 4" w:uiPriority="47"/>
+    <w:lsdException w:name="Grid Table 3 Accent 4" w:uiPriority="48"/>
+    <w:lsdException w:name="Grid Table 4 Accent 4" w:uiPriority="49"/>
+    <w:lsdException w:name="Grid Table 5 Dark Accent 4" w:uiPriority="50"/>
+    <w:lsdException w:name="Grid Table 6 Colorful Accent 4" w:uiPriority="51"/>
+    <w:lsdException w:name="Grid Table 7 Colorful Accent 4" w:uiPriority="52"/>
+    <w:lsdException w:name="Grid Table 1 Light Accent 5" w:uiPriority="46"/>
+    <w:lsdException w:name="Grid Table 2 Accent 5" w:uiPriority="47"/>
+    <w:lsdException w:name="Grid Table 3 Accent 5" w:uiPriority="48"/>
+    <w:lsdException w:name="Grid Table 4 Accent 5" w:uiPriority="49"/>
+    <w:lsdException w:name="Grid Table 5 Dark Accent 5" w:uiPriority="50"/>
+    <w:lsdException w:name="Grid Table 6 Colorful Accent 5" w:uiPriority="51"/>
+    <w:lsdException w:name="Grid Table 7 Colorful Accent 5" w:uiPriority="52"/>
+    <w:lsdException w:name="Grid Table 1 Light Accent 6" w:uiPriority="46"/>
+    <w:lsdException w:name="Grid Table 2 Accent 6" w:uiPriority="47"/>
+    <w:lsdException w:name="Grid Table 3 Accent 6" w:uiPriority="48"/>
+    <w:lsdException w:name="Grid Table 4 Accent 6" w:uiPriority="49"/>
+    <w:lsdException w:name="Grid Table 5 Dark Accent 6" w:uiPriority="50"/>
+    <w:lsdException w:name="Grid Table 6 Colorful Accent 6" w:uiPriority="51"/>
+    <w:lsdException w:name="Grid Table 7 Colorful Accent 6" w:uiPriority="52"/>
+    <w:lsdException w:name="List Table 1 Light" w:uiPriority="46"/>
+    <w:lsdException w:name="List Table 2" w:uiPriority="47"/>
+    <w:lsdException w:name="List Table 3" w:uiPriority="48"/>
+    <w:lsdException w:name="List Table 4" w:uiPriority="49"/>
+    <w:lsdException w:name="List Table 5 Dark" w:uiPriority="50"/>
+    <w:lsdException w:name="List Table 6 Colorful" w:uiPriority="51"/>
+    <w:lsdException w:name="List Table 7 Colorful" w:uiPriority="52"/>
+    <w:lsdException w:name="List Table 1 Light Accent 1" w:uiPriority="46"/>
+    <w:lsdException w:name="List Table 2 Accent 1" w:uiPriority="47"/>
+    <w:lsdException w:name="List Table 3 Accent 1" w:uiPriority="48"/>
+    <w:lsdException w:name="List Table 4 Accent 1" w:uiPriority="49"/>
+    <w:lsdException w:name="List Table 5 Dark Accent 1" w:uiPriority="50"/>
+    <w:lsdException w:name="List Table 6 Colorful Accent 1" w:uiPriority="51"/>
+    <w:lsdException w:name="List Table 7 Colorful Accent 1" w:uiPriority="52"/>
+    <w:lsdException w:name="List Table 1 Light Accent 2" w:uiPriority="46"/>
+    <w:lsdException w:name="List Table 2 Accent 2" w:uiPriority="47"/>
+    <w:lsdException w:name="List Table 3 Accent 2" w:uiPriority="48"/>
+    <w:lsdException w:name="List Table 4 Accent 2" w:uiPriority="49"/>
+    <w:lsdException w:name="List Table 5 Dark Accent 2" w:uiPriority="50"/>
+    <w:lsdException w:name="List Table 6 Colorful Accent 2" w:uiPriority="51"/>
+    <w:lsdException w:name="List Table 7 Colorful Accent 2" w:uiPriority="52"/>
+    <w:lsdException w:name="List Table 1 Light Accent 3" w:uiPriority="46"/>
+    <w:lsdException w:name="List Table 2 Accent 3" w:uiPriority="47"/>
+    <w:lsdException w:name="List Table 3 Accent 3" w:uiPriority="48"/>
+    <w:lsdException w:name="List Table 4 Accent 3" w:uiPriority="49"/>
+    <w:lsdException w:name="List Table 5 Dark Accent 3" w:uiPriority="50"/>
+    <w:lsdException w:name="List Table 6 Colorful Accent 3" w:uiPriority="51"/>
+    <w:lsdException w:name="List Table 7 Colorful Accent 3" w:uiPriority="52"/>
+    <w:lsdException w:name="List Table 1 Light Accent 4" w:uiPriority="46"/>
+    <w:lsdException w:name="List Table 2 Accent 4" w:uiPriority="47"/>
+    <w:lsdException w:name="List Table 3 Accent 4" w:uiPriority="48"/>
+    <w:lsdException w:name="List Table 4 Accent 4" w:uiPriority="49"/>
+    <w:lsdException w:name="List Table 5 Dark Accent 4" w:uiPriority="50"/>
+    <w:lsdException w:name="List Table 6 Colorful Accent 4" w:uiPriority="51"/>
+    <w:lsdException w:name="List Table 7 Colorful Accent 4" w:uiPriority="52"/>
+    <w:lsdException w:name="List Table 1 Light Accent 5" w:uiPriority="46"/>
+    <w:lsdException w:name="List Table 2 Accent 5" w:uiPriority="47"/>
+    <w:lsdException w:name="List Table 3 Accent 5" w:uiPriority="48"/>
+    <w:lsdException w:name="List Table 4 Accent 5" w:uiPriority="49"/>
+    <w:lsdException w:name="List Table 5 Dark Accent 5" w:uiPriority="50"/>
+    <w:lsdException w:name="List Table 6 Colorful Accent 5" w:uiPriority="51"/>
+    <w:lsdException w:name="List Table 7 Colorful Accent 5" w:uiPriority="52"/>
+    <w:lsdException w:name="List Table 1 Light Accent 6" w:uiPriority="46"/>
+    <w:lsdException w:name="List Table 2 Accent 6" w:uiPriority="47"/>
+    <w:lsdException w:name="List Table 3 Accent 6" w:uiPriority="48"/>
+    <w:lsdException w:name="List Table 4 Accent 6" w:uiPriority="49"/>
+    <w:lsdException w:name="List Table 5 Dark Accent 6" w:uiPriority="50"/>
+    <w:lsdException w:name="List Table 6 Colorful Accent 6" w:uiPriority="51"/>
+    <w:lsdException w:name="List Table 7 Colorful Accent 6" w:uiPriority="52"/>
+    <w:lsdException w:name="Mention" w:semiHidden="1" w:unhideWhenUsed="1"/>
   </w:latentStyles>
   <w:style w:type="paragraph" w:default="1" w:styleId="Normal">
     <w:name w:val="Normal"/>
@@ -3596,7 +3591,7 @@
 
 <file path=customXml/item1.xml><?xml version="1.0" encoding="utf-8"?>
 <CoverPageProperties xmlns="http://schemas.microsoft.com/office/2006/coverPageProps">
-  <PublishDate>2016-06-14T00:00:00</PublishDate>
+  <PublishDate>2016-07-12T00:00:00</PublishDate>
   <Abstract/>
   <CompanyAddress/>
   <CompanyPhone/>
@@ -3618,7 +3613,7 @@
 </file>
 
 <file path=customXml/itemProps2.xml><?xml version="1.0" encoding="utf-8"?>
-<ds:datastoreItem xmlns:ds="http://schemas.openxmlformats.org/officeDocument/2006/customXml" ds:itemID="{C8C43597-041A-451C-BB11-9DF1DC63B826}">
+<ds:datastoreItem xmlns:ds="http://schemas.openxmlformats.org/officeDocument/2006/customXml" ds:itemID="{4D68BFA7-4E2A-4FDE-81E9-45DDDCFCD100}">
   <ds:schemaRefs>
     <ds:schemaRef ds:uri="http://schemas.openxmlformats.org/officeDocument/2006/bibliography"/>
   </ds:schemaRefs>

</xml_diff>

<commit_message>
updated document for the default password
</commit_message>
<xml_diff>
--- a/Release Notes/InteriorDesignApplication_ReleaseNotes.docx
+++ b/Release Notes/InteriorDesignApplication_ReleaseNotes.docx
@@ -1236,7 +1236,7 @@
           <w:color w:val="FF0000"/>
           <w:lang w:val="en-US"/>
         </w:rPr>
-        <w:t>p@ssw0rd</w:t>
+        <w:t>jasper</w:t>
       </w:r>
       <w:r>
         <w:rPr>
@@ -1683,8 +1683,10 @@
           <w:color w:val="FF0000"/>
           <w:lang w:val="en-US"/>
         </w:rPr>
-        <w:t>p@ssw0rd</w:t>
-      </w:r>
+        <w:t>jasper</w:t>
+      </w:r>
+      <w:bookmarkStart w:id="4" w:name="_GoBack"/>
+      <w:bookmarkEnd w:id="4"/>
       <w:r>
         <w:rPr>
           <w:color w:val="984806" w:themeColor="accent6" w:themeShade="80"/>
@@ -1709,14 +1711,14 @@
           <w:lang w:val="en-US"/>
         </w:rPr>
       </w:pPr>
-      <w:bookmarkStart w:id="4" w:name="_Toc468723631"/>
+      <w:bookmarkStart w:id="5" w:name="_Toc468723631"/>
       <w:r>
         <w:rPr>
           <w:lang w:val="en-US"/>
         </w:rPr>
         <w:t>Default Users and Default Login Details:</w:t>
       </w:r>
-      <w:bookmarkEnd w:id="4"/>
+      <w:bookmarkEnd w:id="5"/>
     </w:p>
     <w:tbl>
       <w:tblPr>
@@ -2129,14 +2131,14 @@
           <w:lang w:val="en-US"/>
         </w:rPr>
       </w:pPr>
-      <w:bookmarkStart w:id="5" w:name="_Toc468723632"/>
+      <w:bookmarkStart w:id="6" w:name="_Toc468723632"/>
       <w:r>
         <w:rPr>
           <w:lang w:val="en-US"/>
         </w:rPr>
         <w:t>Update User Email via UpdateUserEmail.bat</w:t>
       </w:r>
-      <w:bookmarkEnd w:id="5"/>
+      <w:bookmarkEnd w:id="6"/>
     </w:p>
     <w:p>
       <w:pPr>
@@ -2520,14 +2522,14 @@
           <w:lang w:val="en-US"/>
         </w:rPr>
       </w:pPr>
-      <w:bookmarkStart w:id="6" w:name="_Toc468723633"/>
+      <w:bookmarkStart w:id="7" w:name="_Toc468723633"/>
       <w:r>
         <w:rPr>
           <w:lang w:val="en-US"/>
         </w:rPr>
         <w:t>Forgot Password and Reset Password</w:t>
       </w:r>
-      <w:bookmarkEnd w:id="6"/>
+      <w:bookmarkEnd w:id="7"/>
     </w:p>
     <w:p>
       <w:pPr>
@@ -2815,7 +2817,7 @@
           <w:lang w:val="en-US"/>
         </w:rPr>
       </w:pPr>
-      <w:bookmarkStart w:id="7" w:name="_Toc468723634"/>
+      <w:bookmarkStart w:id="8" w:name="_Toc468723634"/>
       <w:r>
         <w:rPr>
           <w:lang w:val="en-US"/>
@@ -2829,7 +2831,7 @@
         </w:rPr>
         <w:t>s</w:t>
       </w:r>
-      <w:bookmarkEnd w:id="7"/>
+      <w:bookmarkEnd w:id="8"/>
     </w:p>
     <w:p>
       <w:pPr>
@@ -2838,14 +2840,14 @@
           <w:lang w:val="en-US"/>
         </w:rPr>
       </w:pPr>
-      <w:bookmarkStart w:id="8" w:name="_Toc468723635"/>
+      <w:bookmarkStart w:id="9" w:name="_Toc468723635"/>
       <w:r>
         <w:rPr>
           <w:lang w:val="en-US"/>
         </w:rPr>
         <w:t>Release 1</w:t>
       </w:r>
-      <w:bookmarkEnd w:id="8"/>
+      <w:bookmarkEnd w:id="9"/>
     </w:p>
     <w:p>
       <w:pPr>
@@ -3088,14 +3090,14 @@
           <w:lang w:val="en-US"/>
         </w:rPr>
       </w:pPr>
-      <w:bookmarkStart w:id="9" w:name="_Toc468723636"/>
+      <w:bookmarkStart w:id="10" w:name="_Toc468723636"/>
       <w:r>
         <w:rPr>
           <w:lang w:val="en-US"/>
         </w:rPr>
         <w:t>Release 2</w:t>
       </w:r>
-      <w:bookmarkEnd w:id="9"/>
+      <w:bookmarkEnd w:id="10"/>
     </w:p>
     <w:p>
       <w:pPr>
@@ -3212,14 +3214,14 @@
           <w:lang w:val="en-US"/>
         </w:rPr>
       </w:pPr>
-      <w:bookmarkStart w:id="10" w:name="_Toc468723637"/>
+      <w:bookmarkStart w:id="11" w:name="_Toc468723637"/>
       <w:r>
         <w:rPr>
           <w:lang w:val="en-US"/>
         </w:rPr>
         <w:t>Release 3</w:t>
       </w:r>
-      <w:bookmarkEnd w:id="10"/>
+      <w:bookmarkEnd w:id="11"/>
     </w:p>
     <w:p>
       <w:pPr>
@@ -3468,7 +3470,7 @@
               <w:noProof/>
               <w:color w:val="FFFFFF" w:themeColor="background1"/>
             </w:rPr>
-            <w:t>1</w:t>
+            <w:t>3</w:t>
           </w:r>
           <w:r>
             <w:rPr>
@@ -3609,8 +3611,6 @@
             </w:rPr>
             <w:t>2016</w:t>
           </w:r>
-          <w:bookmarkStart w:id="11" w:name="_GoBack"/>
-          <w:bookmarkEnd w:id="11"/>
         </w:p>
       </w:tc>
       <w:tc>
@@ -5643,7 +5643,7 @@
 </file>
 
 <file path=customXml/itemProps2.xml><?xml version="1.0" encoding="utf-8"?>
-<ds:datastoreItem xmlns:ds="http://schemas.openxmlformats.org/officeDocument/2006/customXml" ds:itemID="{9BFCEA7A-16AC-4E77-A77F-1D19CBF34458}">
+<ds:datastoreItem xmlns:ds="http://schemas.openxmlformats.org/officeDocument/2006/customXml" ds:itemID="{FC50D189-BD2A-419A-BA1B-0EB271E538F7}">
   <ds:schemaRefs>
     <ds:schemaRef ds:uri="http://schemas.openxmlformats.org/officeDocument/2006/bibliography"/>
   </ds:schemaRefs>

</xml_diff>